<commit_message>
update text for group
</commit_message>
<xml_diff>
--- a/writing/S2_FR/kapur_etal_S2_appx.docx
+++ b/writing/S2_FR/kapur_etal_S2_appx.docx
@@ -581,12 +581,10 @@
               </m:e>
             </m:d>
             <m:r>
-              <w:ins w:id="0" w:author="mkapur" w:date="2019-09-27T11:52:00Z">
-                <w:rPr>
-                  <w:rFonts w:ascii="Cambria Math" w:hAnsi="Cambria Math"/>
-                </w:rPr>
-                <m:t>)</m:t>
-              </w:ins>
+              <w:rPr>
+                <w:rFonts w:ascii="Cambria Math" w:hAnsi="Cambria Math"/>
+              </w:rPr>
+              <m:t>)</m:t>
             </m:r>
           </m:den>
         </m:f>
@@ -1548,7 +1546,10 @@
         <w:t xml:space="preserve"> </w:t>
       </w:r>
       <w:r>
-        <w:t xml:space="preserve">for all ages and </w:t>
+        <w:t xml:space="preserve">for </w:t>
+      </w:r>
+      <w:r>
+        <w:t xml:space="preserve">all ages and </w:t>
       </w:r>
       <w:r>
         <w:t>growth</w:t>
@@ -1635,34 +1636,12 @@
       <w:r>
         <w:t xml:space="preserve">was selected so that the growth increment </w:t>
       </w:r>
-      <w:del w:id="1" w:author="mkapur" w:date="2019-09-30T09:50:00Z">
-        <w:r>
-          <w:delText>could vary by</w:delText>
-        </w:r>
-        <w:r>
-          <w:delText xml:space="preserve"> up to </w:delText>
-        </w:r>
-        <w:r>
-          <w:delText xml:space="preserve">approximately </w:delText>
-        </w:r>
-        <w:r>
-          <w:delText>±1</w:delText>
-        </w:r>
-        <w:r>
-          <w:delText>0%</w:delText>
-        </w:r>
-        <w:r>
-          <w:delText>,</w:delText>
-        </w:r>
-        <w:r>
-          <w:delText xml:space="preserve"> similar to the targeted contrast for our synthetic populations.</w:delText>
-        </w:r>
-      </w:del>
-      <w:ins w:id="2" w:author="mkapur" w:date="2019-09-30T09:50:00Z">
-        <w:r>
-          <w:t>was similar to sablefish.</w:t>
-        </w:r>
-      </w:ins>
+      <w:r>
+        <w:rPr>
+          <w:color w:val="4472C4" w:themeColor="accent1"/>
+        </w:rPr>
+        <w:t>was similar to sablefish.</w:t>
+      </w:r>
     </w:p>
     <w:p>
       <w:pPr>
@@ -2236,7 +2215,6 @@
         <w:rPr>
           <w:lang w:val="en"/>
         </w:rPr>
-        <w:lastRenderedPageBreak/>
         <w:t xml:space="preserve">where </w:t>
       </w:r>
       <m:oMath>
@@ -2312,6 +2290,7 @@
         <w:rPr>
           <w:lang w:val="en"/>
         </w:rPr>
+        <w:lastRenderedPageBreak/>
         <w:t>We initialized the population</w:t>
       </w:r>
       <w:r>
@@ -6127,7 +6106,7 @@
           <w:rFonts w:eastAsiaTheme="minorEastAsia"/>
         </w:rPr>
       </w:pPr>
-      <w:bookmarkStart w:id="3" w:name="_Ref157361"/>
+      <w:bookmarkStart w:id="0" w:name="_Ref157361"/>
       <w:r>
         <w:rPr>
           <w:rFonts w:eastAsiaTheme="minorEastAsia"/>
@@ -6164,7 +6143,7 @@
         </w:rPr>
         <w:t>ariation</w:t>
       </w:r>
-      <w:bookmarkEnd w:id="3"/>
+      <w:bookmarkEnd w:id="0"/>
       <w:r>
         <w:rPr>
           <w:rFonts w:eastAsiaTheme="minorEastAsia"/>
@@ -6540,7 +6519,7 @@
           <w:docGrid w:linePitch="360"/>
         </w:sectPr>
       </w:pPr>
-      <w:bookmarkStart w:id="4" w:name="_Ref6556365"/>
+      <w:bookmarkStart w:id="1" w:name="_Ref6556365"/>
       <w:r>
         <w:t>Figure A</w:t>
       </w:r>
@@ -6562,7 +6541,7 @@
       <w:r>
         <w:fldChar w:fldCharType="end"/>
       </w:r>
-      <w:bookmarkEnd w:id="4"/>
+      <w:bookmarkEnd w:id="1"/>
       <w:r>
         <w:t xml:space="preserve">. Example growth trajectories from simulated populations. Each circle represents a simulated individual fish’s length and age; colors correspond to the growth regime (i.e., growth curve) under which that fish was generated. </w:t>
       </w:r>
@@ -6826,19 +6805,12 @@
               <w:spacing w:after="0"/>
               <w:contextualSpacing w:val="0"/>
             </w:pPr>
-            <w:del w:id="5" w:author="mkapur" w:date="2019-09-27T14:33:00Z">
-              <w:r>
-                <w:delText xml:space="preserve">62 </w:delText>
-              </w:r>
-            </w:del>
-            <w:ins w:id="6" w:author="mkapur" w:date="2019-09-27T14:33:00Z">
-              <w:r>
-                <w:t>10</w:t>
-              </w:r>
-              <w:r>
-                <w:t xml:space="preserve"> </w:t>
-              </w:r>
-            </w:ins>
+            <w:r>
+              <w:t>10</w:t>
+            </w:r>
+            <w:r>
+              <w:t xml:space="preserve"> </w:t>
+            </w:r>
             <w:r>
               <w:t>(</w:t>
             </w:r>
@@ -6855,19 +6827,12 @@
               <w:spacing w:after="0"/>
               <w:contextualSpacing w:val="0"/>
             </w:pPr>
-            <w:del w:id="7" w:author="mkapur" w:date="2019-09-27T14:33:00Z">
-              <w:r>
-                <w:delText xml:space="preserve">74 </w:delText>
-              </w:r>
-            </w:del>
-            <w:ins w:id="8" w:author="mkapur" w:date="2019-09-27T14:33:00Z">
-              <w:r>
-                <w:t>70</w:t>
-              </w:r>
-              <w:r>
-                <w:t xml:space="preserve"> </w:t>
-              </w:r>
-            </w:ins>
+            <w:r>
+              <w:t>70</w:t>
+            </w:r>
+            <w:r>
+              <w:t xml:space="preserve"> </w:t>
+            </w:r>
             <w:r>
               <w:t>(</w:t>
             </w:r>
@@ -7032,22 +6997,12 @@
               <w:spacing w:after="0"/>
               <w:contextualSpacing w:val="0"/>
             </w:pPr>
-            <w:del w:id="9" w:author="mkapur" w:date="2019-09-27T14:33:00Z">
-              <w:r>
-                <w:delText>215</w:delText>
-              </w:r>
-              <w:r>
-                <w:delText xml:space="preserve"> </w:delText>
-              </w:r>
-            </w:del>
-            <w:ins w:id="10" w:author="mkapur" w:date="2019-09-27T14:33:00Z">
-              <w:r>
-                <w:t>12</w:t>
-              </w:r>
-              <w:r>
-                <w:t xml:space="preserve"> </w:t>
-              </w:r>
-            </w:ins>
+            <w:r>
+              <w:t>12</w:t>
+            </w:r>
+            <w:r>
+              <w:t xml:space="preserve"> </w:t>
+            </w:r>
             <w:r>
               <w:t>(</w:t>
             </w:r>
@@ -7064,19 +7019,12 @@
               <w:spacing w:after="0"/>
               <w:contextualSpacing w:val="0"/>
             </w:pPr>
-            <w:del w:id="11" w:author="mkapur" w:date="2019-09-27T14:33:00Z">
-              <w:r>
-                <w:delText xml:space="preserve">258 </w:delText>
-              </w:r>
-            </w:del>
-            <w:ins w:id="12" w:author="mkapur" w:date="2019-09-27T14:33:00Z">
-              <w:r>
-                <w:t>84</w:t>
-              </w:r>
-              <w:r>
-                <w:t xml:space="preserve"> </w:t>
-              </w:r>
-            </w:ins>
+            <w:r>
+              <w:t>84</w:t>
+            </w:r>
+            <w:r>
+              <w:t xml:space="preserve"> </w:t>
+            </w:r>
             <w:r>
               <w:t>(</w:t>
             </w:r>
@@ -7197,16 +7145,9 @@
             <w:r>
               <w:t>0.</w:t>
             </w:r>
-            <w:ins w:id="13" w:author="mkapur" w:date="2019-09-30T09:53:00Z">
-              <w:r>
-                <w:t>30</w:t>
-              </w:r>
-            </w:ins>
-            <w:del w:id="14" w:author="mkapur" w:date="2019-09-30T09:53:00Z">
-              <w:r>
-                <w:delText>25</w:delText>
-              </w:r>
-            </w:del>
+            <w:r>
+              <w:t>30</w:t>
+            </w:r>
             <w:r>
               <w:t xml:space="preserve"> (</w:t>
             </w:r>
@@ -7226,21 +7167,9 @@
             <w:r>
               <w:t>0.</w:t>
             </w:r>
-            <w:del w:id="15" w:author="mkapur" w:date="2019-09-30T09:53:00Z">
-              <w:r>
-                <w:delText>25</w:delText>
-              </w:r>
-              <w:r>
-                <w:delText xml:space="preserve"> </w:delText>
-              </w:r>
-            </w:del>
-            <w:ins w:id="16" w:author="mkapur" w:date="2019-09-30T09:53:00Z">
-              <w:r>
-                <w:t xml:space="preserve">30 </w:t>
-              </w:r>
-            </w:ins>
-            <w:bookmarkStart w:id="17" w:name="_GoBack"/>
-            <w:bookmarkEnd w:id="17"/>
+            <w:r>
+              <w:t xml:space="preserve">30 </w:t>
+            </w:r>
             <w:r>
               <w:t>(</w:t>
             </w:r>
@@ -7278,7 +7207,7 @@
             </w:r>
           </w:p>
         </w:tc>
-        <w:bookmarkStart w:id="18" w:name="_Hlk5259652"/>
+        <w:bookmarkStart w:id="2" w:name="_Hlk5259652"/>
         <w:tc>
           <w:tcPr>
             <w:tcW w:w="1448" w:type="dxa"/>
@@ -7328,7 +7257,7 @@
                 </m:sSub>
               </m:oMath>
             </m:oMathPara>
-            <w:bookmarkEnd w:id="18"/>
+            <w:bookmarkEnd w:id="2"/>
           </w:p>
         </w:tc>
         <w:tc>
@@ -7404,16 +7333,9 @@
               <w:spacing w:after="0"/>
               <w:contextualSpacing w:val="0"/>
             </w:pPr>
-            <w:del w:id="19" w:author="mkapur" w:date="2019-09-27T14:33:00Z">
-              <w:r>
-                <w:delText>0</w:delText>
-              </w:r>
-            </w:del>
-            <w:ins w:id="20" w:author="mkapur" w:date="2019-09-27T14:33:00Z">
-              <w:r>
-                <w:t>3</w:t>
-              </w:r>
-            </w:ins>
+            <w:r>
+              <w:t>3</w:t>
+            </w:r>
           </w:p>
         </w:tc>
       </w:tr>
@@ -7566,16 +7488,9 @@
               <w:spacing w:after="0"/>
               <w:contextualSpacing w:val="0"/>
             </w:pPr>
-            <w:del w:id="21" w:author="mkapur" w:date="2019-09-30T09:51:00Z">
-              <w:r>
-                <w:delText>15</w:delText>
-              </w:r>
-            </w:del>
-            <w:ins w:id="22" w:author="mkapur" w:date="2019-09-30T09:51:00Z">
-              <w:r>
-                <w:t>30</w:t>
-              </w:r>
-            </w:ins>
+            <w:r>
+              <w:t>30</w:t>
+            </w:r>
           </w:p>
         </w:tc>
       </w:tr>
@@ -7696,16 +7611,9 @@
             <w:r>
               <w:t>0.</w:t>
             </w:r>
-            <w:ins w:id="23" w:author="mkapur" w:date="2019-09-27T14:33:00Z">
-              <w:r>
-                <w:t>1</w:t>
-              </w:r>
-            </w:ins>
-            <w:del w:id="24" w:author="mkapur" w:date="2019-09-27T14:33:00Z">
-              <w:r>
-                <w:delText>025</w:delText>
-              </w:r>
-            </w:del>
+            <w:r>
+              <w:t>1</w:t>
+            </w:r>
           </w:p>
         </w:tc>
       </w:tr>
@@ -8211,16 +8119,9 @@
               <w:spacing w:after="0"/>
               <w:contextualSpacing w:val="0"/>
             </w:pPr>
-            <w:del w:id="25" w:author="mkapur" w:date="2019-09-27T14:34:00Z">
-              <w:r>
-                <w:delText>75</w:delText>
-              </w:r>
-            </w:del>
-            <w:ins w:id="26" w:author="mkapur" w:date="2019-09-27T14:34:00Z">
-              <w:r>
-                <w:t>44</w:t>
-              </w:r>
-            </w:ins>
+            <w:r>
+              <w:t>44</w:t>
+            </w:r>
           </w:p>
         </w:tc>
       </w:tr>
@@ -8426,6 +8327,7 @@
       <w:tr>
         <w:trPr>
           <w:cantSplit/>
+          <w:trHeight w:val="106"/>
         </w:trPr>
         <w:tc>
           <w:tcPr>
@@ -8549,7 +8451,7 @@
         <w:pStyle w:val="Caption"/>
         <w:spacing w:line="276" w:lineRule="auto"/>
       </w:pPr>
-      <w:bookmarkStart w:id="27" w:name="_Ref9575210"/>
+      <w:bookmarkStart w:id="3" w:name="_Ref9575210"/>
       <w:r>
         <w:t>Table A</w:t>
       </w:r>
@@ -8571,7 +8473,7 @@
       <w:r>
         <w:fldChar w:fldCharType="end"/>
       </w:r>
-      <w:bookmarkEnd w:id="27"/>
+      <w:bookmarkEnd w:id="3"/>
       <w:r>
         <w:t xml:space="preserve">. Parameter symbols, definitions and values used in the simulation study. </w:t>
       </w:r>
@@ -8608,19 +8510,6 @@
         <w:gridCol w:w="1069"/>
         <w:gridCol w:w="1062"/>
         <w:gridCol w:w="1061"/>
-        <w:tblGridChange w:id="28">
-          <w:tblGrid>
-            <w:gridCol w:w="889"/>
-            <w:gridCol w:w="1104"/>
-            <w:gridCol w:w="956"/>
-            <w:gridCol w:w="1070"/>
-            <w:gridCol w:w="1069"/>
-            <w:gridCol w:w="1070"/>
-            <w:gridCol w:w="1069"/>
-            <w:gridCol w:w="1062"/>
-            <w:gridCol w:w="1061"/>
-          </w:tblGrid>
-        </w:tblGridChange>
       </w:tblGrid>
       <w:tr>
         <w:trPr>
@@ -9006,34 +8895,18 @@
         </w:tc>
       </w:tr>
       <w:tr>
-        <w:tblPrEx>
-          <w:tblW w:w="9350" w:type="dxa"/>
-          <w:tblPrExChange w:id="29" w:author="mkapur" w:date="2019-09-27T16:13:00Z">
-            <w:tblPrEx>
-              <w:tblW w:w="9350" w:type="dxa"/>
-            </w:tblPrEx>
-          </w:tblPrExChange>
-        </w:tblPrEx>
         <w:trPr>
           <w:trHeight w:val="9"/>
-          <w:trPrChange w:id="30" w:author="mkapur" w:date="2019-09-27T16:13:00Z">
-            <w:trPr>
-              <w:trHeight w:val="9"/>
-            </w:trPr>
-          </w:trPrChange>
         </w:trPr>
         <w:tc>
           <w:tcPr>
             <w:tcW w:w="889" w:type="dxa"/>
-            <w:tcPrChange w:id="31" w:author="mkapur" w:date="2019-09-27T16:13:00Z">
-              <w:tcPr>
-                <w:tcW w:w="889" w:type="dxa"/>
-              </w:tcPr>
-            </w:tcPrChange>
+            <w:vAlign w:val="center"/>
           </w:tcPr>
           <w:p>
             <w:pPr>
               <w:spacing w:line="276" w:lineRule="auto"/>
+              <w:jc w:val="center"/>
               <w:rPr>
                 <w:sz w:val="20"/>
                 <w:szCs w:val="20"/>
@@ -9051,15 +8924,12 @@
         <w:tc>
           <w:tcPr>
             <w:tcW w:w="1104" w:type="dxa"/>
-            <w:tcPrChange w:id="32" w:author="mkapur" w:date="2019-09-27T16:13:00Z">
-              <w:tcPr>
-                <w:tcW w:w="1104" w:type="dxa"/>
-              </w:tcPr>
-            </w:tcPrChange>
+            <w:vAlign w:val="center"/>
           </w:tcPr>
           <w:p>
             <w:pPr>
               <w:spacing w:line="276" w:lineRule="auto"/>
+              <w:jc w:val="center"/>
               <w:rPr>
                 <w:sz w:val="20"/>
                 <w:szCs w:val="20"/>
@@ -9077,15 +8947,12 @@
         <w:tc>
           <w:tcPr>
             <w:tcW w:w="956" w:type="dxa"/>
-            <w:tcPrChange w:id="33" w:author="mkapur" w:date="2019-09-27T16:13:00Z">
-              <w:tcPr>
-                <w:tcW w:w="956" w:type="dxa"/>
-              </w:tcPr>
-            </w:tcPrChange>
+            <w:vAlign w:val="center"/>
           </w:tcPr>
           <w:p>
             <w:pPr>
               <w:spacing w:line="276" w:lineRule="auto"/>
+              <w:jc w:val="center"/>
               <w:rPr>
                 <w:sz w:val="20"/>
                 <w:szCs w:val="20"/>
@@ -9103,327 +8970,161 @@
         <w:tc>
           <w:tcPr>
             <w:tcW w:w="1070" w:type="dxa"/>
-            <w:vAlign w:val="bottom"/>
-            <w:tcPrChange w:id="34" w:author="mkapur" w:date="2019-09-27T16:13:00Z">
-              <w:tcPr>
-                <w:tcW w:w="1070" w:type="dxa"/>
-                <w:vAlign w:val="center"/>
-              </w:tcPr>
-            </w:tcPrChange>
+            <w:vAlign w:val="center"/>
           </w:tcPr>
           <w:p>
             <w:pPr>
               <w:spacing w:line="276" w:lineRule="auto"/>
+              <w:jc w:val="center"/>
               <w:rPr>
                 <w:sz w:val="20"/>
                 <w:szCs w:val="20"/>
               </w:rPr>
             </w:pPr>
-            <w:ins w:id="35" w:author="mkapur" w:date="2019-09-27T16:13:00Z">
-              <w:r>
-                <w:rPr>
-                  <w:color w:val="000000"/>
-                  <w:sz w:val="22"/>
-                  <w:szCs w:val="22"/>
-                  <w:rPrChange w:id="36" w:author="mkapur" w:date="2019-09-27T16:13:00Z">
-                    <w:rPr>
-                      <w:rFonts w:ascii="Calibri" w:hAnsi="Calibri" w:cs="Calibri"/>
-                      <w:color w:val="000000"/>
-                      <w:sz w:val="22"/>
-                      <w:szCs w:val="22"/>
-                    </w:rPr>
-                  </w:rPrChange>
-                </w:rPr>
-                <w:t>0.96, 0.74</w:t>
-              </w:r>
-            </w:ins>
-            <w:del w:id="37" w:author="mkapur" w:date="2019-09-27T16:13:00Z">
-              <w:r>
-                <w:rPr>
-                  <w:color w:val="000000"/>
-                  <w:sz w:val="20"/>
-                  <w:szCs w:val="20"/>
-                </w:rPr>
-                <w:delText>0.64, 0.03</w:delText>
-              </w:r>
-            </w:del>
+            <w:r>
+              <w:rPr>
+                <w:color w:val="000000"/>
+                <w:sz w:val="22"/>
+                <w:szCs w:val="22"/>
+              </w:rPr>
+              <w:t>0.96, 0.74</w:t>
+            </w:r>
           </w:p>
         </w:tc>
         <w:tc>
           <w:tcPr>
             <w:tcW w:w="1069" w:type="dxa"/>
-            <w:vAlign w:val="bottom"/>
-            <w:tcPrChange w:id="38" w:author="mkapur" w:date="2019-09-27T16:13:00Z">
-              <w:tcPr>
-                <w:tcW w:w="1069" w:type="dxa"/>
-                <w:vAlign w:val="center"/>
-              </w:tcPr>
-            </w:tcPrChange>
+            <w:vAlign w:val="center"/>
           </w:tcPr>
           <w:p>
             <w:pPr>
               <w:spacing w:line="276" w:lineRule="auto"/>
+              <w:jc w:val="center"/>
               <w:rPr>
                 <w:sz w:val="20"/>
                 <w:szCs w:val="20"/>
               </w:rPr>
             </w:pPr>
-            <w:ins w:id="39" w:author="mkapur" w:date="2019-09-27T16:13:00Z">
-              <w:r>
-                <w:rPr>
-                  <w:color w:val="000000"/>
-                  <w:sz w:val="22"/>
-                  <w:szCs w:val="22"/>
-                  <w:rPrChange w:id="40" w:author="mkapur" w:date="2019-09-27T16:13:00Z">
-                    <w:rPr>
-                      <w:rFonts w:ascii="Calibri" w:hAnsi="Calibri" w:cs="Calibri"/>
-                      <w:color w:val="000000"/>
-                      <w:sz w:val="22"/>
-                      <w:szCs w:val="22"/>
-                    </w:rPr>
-                  </w:rPrChange>
-                </w:rPr>
-                <w:t>0.86, 0.86, 0.82</w:t>
-              </w:r>
-            </w:ins>
-            <w:del w:id="41" w:author="mkapur" w:date="2019-09-27T16:13:00Z">
-              <w:r>
-                <w:rPr>
-                  <w:color w:val="000000"/>
-                  <w:sz w:val="20"/>
-                  <w:szCs w:val="20"/>
-                </w:rPr>
-                <w:delText>0.89, 0.92, 0.75</w:delText>
-              </w:r>
-            </w:del>
+            <w:r>
+              <w:rPr>
+                <w:color w:val="000000"/>
+                <w:sz w:val="22"/>
+                <w:szCs w:val="22"/>
+              </w:rPr>
+              <w:t>0.86, 0.86, 0.82</w:t>
+            </w:r>
           </w:p>
         </w:tc>
         <w:tc>
           <w:tcPr>
             <w:tcW w:w="1070" w:type="dxa"/>
-            <w:vAlign w:val="bottom"/>
-            <w:tcPrChange w:id="42" w:author="mkapur" w:date="2019-09-27T16:13:00Z">
-              <w:tcPr>
-                <w:tcW w:w="1070" w:type="dxa"/>
-                <w:vAlign w:val="center"/>
-              </w:tcPr>
-            </w:tcPrChange>
+            <w:vAlign w:val="center"/>
           </w:tcPr>
           <w:p>
             <w:pPr>
               <w:spacing w:line="276" w:lineRule="auto"/>
+              <w:jc w:val="center"/>
               <w:rPr>
                 <w:sz w:val="20"/>
                 <w:szCs w:val="20"/>
               </w:rPr>
             </w:pPr>
-            <w:ins w:id="43" w:author="mkapur" w:date="2019-09-27T16:13:00Z">
-              <w:r>
-                <w:rPr>
-                  <w:color w:val="000000"/>
-                  <w:sz w:val="22"/>
-                  <w:szCs w:val="22"/>
-                  <w:rPrChange w:id="44" w:author="mkapur" w:date="2019-09-27T16:13:00Z">
-                    <w:rPr>
-                      <w:rFonts w:ascii="Calibri" w:hAnsi="Calibri" w:cs="Calibri"/>
-                      <w:color w:val="000000"/>
-                      <w:sz w:val="22"/>
-                      <w:szCs w:val="22"/>
-                    </w:rPr>
-                  </w:rPrChange>
-                </w:rPr>
-                <w:t>0.96, 0.02</w:t>
-              </w:r>
-            </w:ins>
-            <w:del w:id="45" w:author="mkapur" w:date="2019-09-27T16:13:00Z">
-              <w:r>
-                <w:rPr>
-                  <w:color w:val="000000"/>
-                  <w:sz w:val="20"/>
-                  <w:szCs w:val="20"/>
-                </w:rPr>
-                <w:delText>0.66, 0.04</w:delText>
-              </w:r>
-            </w:del>
+            <w:r>
+              <w:rPr>
+                <w:color w:val="000000"/>
+                <w:sz w:val="22"/>
+                <w:szCs w:val="22"/>
+              </w:rPr>
+              <w:t>0.96, 0.02</w:t>
+            </w:r>
           </w:p>
         </w:tc>
         <w:tc>
           <w:tcPr>
             <w:tcW w:w="1069" w:type="dxa"/>
-            <w:vAlign w:val="bottom"/>
-            <w:tcPrChange w:id="46" w:author="mkapur" w:date="2019-09-27T16:13:00Z">
-              <w:tcPr>
-                <w:tcW w:w="1069" w:type="dxa"/>
-                <w:vAlign w:val="center"/>
-              </w:tcPr>
-            </w:tcPrChange>
+            <w:vAlign w:val="center"/>
           </w:tcPr>
           <w:p>
             <w:pPr>
               <w:spacing w:line="276" w:lineRule="auto"/>
+              <w:jc w:val="center"/>
               <w:rPr>
                 <w:sz w:val="20"/>
                 <w:szCs w:val="20"/>
               </w:rPr>
             </w:pPr>
-            <w:ins w:id="47" w:author="mkapur" w:date="2019-09-27T16:13:00Z">
-              <w:r>
-                <w:rPr>
-                  <w:color w:val="000000"/>
-                  <w:sz w:val="22"/>
-                  <w:szCs w:val="22"/>
-                  <w:rPrChange w:id="48" w:author="mkapur" w:date="2019-09-27T16:13:00Z">
-                    <w:rPr>
-                      <w:rFonts w:ascii="Calibri" w:hAnsi="Calibri" w:cs="Calibri"/>
-                      <w:color w:val="000000"/>
-                      <w:sz w:val="22"/>
-                      <w:szCs w:val="22"/>
-                    </w:rPr>
-                  </w:rPrChange>
-                </w:rPr>
-                <w:t>0.95, 0.93, 0.75</w:t>
-              </w:r>
-            </w:ins>
-            <w:del w:id="49" w:author="mkapur" w:date="2019-09-27T16:13:00Z">
-              <w:r>
-                <w:rPr>
-                  <w:color w:val="000000"/>
-                  <w:sz w:val="20"/>
-                  <w:szCs w:val="20"/>
-                </w:rPr>
-                <w:delText>0.91, 0.93, 0.7</w:delText>
-              </w:r>
-            </w:del>
+            <w:r>
+              <w:rPr>
+                <w:color w:val="000000"/>
+                <w:sz w:val="22"/>
+                <w:szCs w:val="22"/>
+              </w:rPr>
+              <w:t>0.95, 0.93, 0.75</w:t>
+            </w:r>
           </w:p>
         </w:tc>
         <w:tc>
           <w:tcPr>
             <w:tcW w:w="1062" w:type="dxa"/>
-            <w:vAlign w:val="bottom"/>
-            <w:tcPrChange w:id="50" w:author="mkapur" w:date="2019-09-27T16:13:00Z">
-              <w:tcPr>
-                <w:tcW w:w="1062" w:type="dxa"/>
-                <w:vAlign w:val="center"/>
-              </w:tcPr>
-            </w:tcPrChange>
+            <w:vAlign w:val="center"/>
           </w:tcPr>
           <w:p>
             <w:pPr>
               <w:spacing w:line="276" w:lineRule="auto"/>
+              <w:jc w:val="center"/>
               <w:rPr>
                 <w:sz w:val="20"/>
                 <w:szCs w:val="20"/>
               </w:rPr>
             </w:pPr>
-            <w:ins w:id="51" w:author="mkapur" w:date="2019-09-27T16:13:00Z">
-              <w:r>
-                <w:rPr>
-                  <w:color w:val="000000"/>
-                  <w:sz w:val="22"/>
-                  <w:szCs w:val="22"/>
-                  <w:rPrChange w:id="52" w:author="mkapur" w:date="2019-09-27T16:13:00Z">
-                    <w:rPr>
-                      <w:rFonts w:ascii="Calibri" w:hAnsi="Calibri" w:cs="Calibri"/>
-                      <w:color w:val="000000"/>
-                      <w:sz w:val="22"/>
-                      <w:szCs w:val="22"/>
-                    </w:rPr>
-                  </w:rPrChange>
-                </w:rPr>
-                <w:t>0.95, 0.01</w:t>
-              </w:r>
-            </w:ins>
-            <w:del w:id="53" w:author="mkapur" w:date="2019-09-27T16:13:00Z">
-              <w:r>
-                <w:rPr>
-                  <w:color w:val="000000"/>
-                  <w:sz w:val="20"/>
-                  <w:szCs w:val="20"/>
-                </w:rPr>
-                <w:delText>0.63, 0.05</w:delText>
-              </w:r>
-            </w:del>
+            <w:r>
+              <w:rPr>
+                <w:color w:val="000000"/>
+                <w:sz w:val="22"/>
+                <w:szCs w:val="22"/>
+              </w:rPr>
+              <w:t>0.95, 0.01</w:t>
+            </w:r>
           </w:p>
         </w:tc>
         <w:tc>
           <w:tcPr>
             <w:tcW w:w="1061" w:type="dxa"/>
-            <w:vAlign w:val="bottom"/>
-            <w:tcPrChange w:id="54" w:author="mkapur" w:date="2019-09-27T16:13:00Z">
-              <w:tcPr>
-                <w:tcW w:w="1061" w:type="dxa"/>
-                <w:vAlign w:val="center"/>
-              </w:tcPr>
-            </w:tcPrChange>
+            <w:vAlign w:val="center"/>
           </w:tcPr>
           <w:p>
             <w:pPr>
               <w:spacing w:line="276" w:lineRule="auto"/>
+              <w:jc w:val="center"/>
               <w:rPr>
                 <w:sz w:val="20"/>
                 <w:szCs w:val="20"/>
               </w:rPr>
             </w:pPr>
-            <w:ins w:id="55" w:author="mkapur" w:date="2019-09-27T16:13:00Z">
-              <w:r>
-                <w:rPr>
-                  <w:color w:val="000000"/>
-                  <w:sz w:val="22"/>
-                  <w:szCs w:val="22"/>
-                  <w:rPrChange w:id="56" w:author="mkapur" w:date="2019-09-27T16:13:00Z">
-                    <w:rPr>
-                      <w:rFonts w:ascii="Calibri" w:hAnsi="Calibri" w:cs="Calibri"/>
-                      <w:color w:val="000000"/>
-                      <w:sz w:val="22"/>
-                      <w:szCs w:val="22"/>
-                    </w:rPr>
-                  </w:rPrChange>
-                </w:rPr>
-                <w:t>0.95, 0.91, 0.83</w:t>
-              </w:r>
-            </w:ins>
-            <w:del w:id="57" w:author="mkapur" w:date="2019-09-27T16:13:00Z">
-              <w:r>
-                <w:rPr>
-                  <w:color w:val="000000"/>
-                  <w:sz w:val="20"/>
-                  <w:szCs w:val="20"/>
-                </w:rPr>
-                <w:delText>0.88, 0.96, 0.76</w:delText>
-              </w:r>
-            </w:del>
+            <w:r>
+              <w:rPr>
+                <w:color w:val="000000"/>
+                <w:sz w:val="22"/>
+                <w:szCs w:val="22"/>
+              </w:rPr>
+              <w:t>0.95, 0.91, 0.83</w:t>
+            </w:r>
           </w:p>
         </w:tc>
       </w:tr>
       <w:tr>
-        <w:tblPrEx>
-          <w:tblW w:w="9350" w:type="dxa"/>
-          <w:tblPrExChange w:id="58" w:author="mkapur" w:date="2019-09-27T16:13:00Z">
-            <w:tblPrEx>
-              <w:tblW w:w="9350" w:type="dxa"/>
-            </w:tblPrEx>
-          </w:tblPrExChange>
-        </w:tblPrEx>
         <w:trPr>
           <w:trHeight w:val="9"/>
-          <w:trPrChange w:id="59" w:author="mkapur" w:date="2019-09-27T16:13:00Z">
-            <w:trPr>
-              <w:trHeight w:val="9"/>
-            </w:trPr>
-          </w:trPrChange>
         </w:trPr>
         <w:tc>
           <w:tcPr>
             <w:tcW w:w="889" w:type="dxa"/>
-            <w:tcPrChange w:id="60" w:author="mkapur" w:date="2019-09-27T16:13:00Z">
-              <w:tcPr>
-                <w:tcW w:w="889" w:type="dxa"/>
-              </w:tcPr>
-            </w:tcPrChange>
+            <w:vAlign w:val="center"/>
           </w:tcPr>
           <w:p>
             <w:pPr>
               <w:spacing w:line="276" w:lineRule="auto"/>
+              <w:jc w:val="center"/>
               <w:rPr>
                 <w:sz w:val="20"/>
                 <w:szCs w:val="20"/>
@@ -9441,15 +9142,12 @@
         <w:tc>
           <w:tcPr>
             <w:tcW w:w="1104" w:type="dxa"/>
-            <w:tcPrChange w:id="61" w:author="mkapur" w:date="2019-09-27T16:13:00Z">
-              <w:tcPr>
-                <w:tcW w:w="1104" w:type="dxa"/>
-              </w:tcPr>
-            </w:tcPrChange>
+            <w:vAlign w:val="center"/>
           </w:tcPr>
           <w:p>
             <w:pPr>
               <w:spacing w:line="276" w:lineRule="auto"/>
+              <w:jc w:val="center"/>
               <w:rPr>
                 <w:sz w:val="20"/>
                 <w:szCs w:val="20"/>
@@ -9467,15 +9165,12 @@
         <w:tc>
           <w:tcPr>
             <w:tcW w:w="956" w:type="dxa"/>
-            <w:tcPrChange w:id="62" w:author="mkapur" w:date="2019-09-27T16:13:00Z">
-              <w:tcPr>
-                <w:tcW w:w="956" w:type="dxa"/>
-              </w:tcPr>
-            </w:tcPrChange>
+            <w:vAlign w:val="center"/>
           </w:tcPr>
           <w:p>
             <w:pPr>
               <w:spacing w:line="276" w:lineRule="auto"/>
+              <w:jc w:val="center"/>
               <w:rPr>
                 <w:sz w:val="20"/>
                 <w:szCs w:val="20"/>
@@ -9493,327 +9188,161 @@
         <w:tc>
           <w:tcPr>
             <w:tcW w:w="1070" w:type="dxa"/>
-            <w:vAlign w:val="bottom"/>
-            <w:tcPrChange w:id="63" w:author="mkapur" w:date="2019-09-27T16:13:00Z">
-              <w:tcPr>
-                <w:tcW w:w="1070" w:type="dxa"/>
-                <w:vAlign w:val="center"/>
-              </w:tcPr>
-            </w:tcPrChange>
+            <w:vAlign w:val="center"/>
           </w:tcPr>
           <w:p>
             <w:pPr>
               <w:spacing w:line="276" w:lineRule="auto"/>
+              <w:jc w:val="center"/>
               <w:rPr>
                 <w:sz w:val="20"/>
                 <w:szCs w:val="20"/>
               </w:rPr>
             </w:pPr>
-            <w:ins w:id="64" w:author="mkapur" w:date="2019-09-27T16:13:00Z">
-              <w:r>
-                <w:rPr>
-                  <w:color w:val="000000"/>
-                  <w:sz w:val="22"/>
-                  <w:szCs w:val="22"/>
-                  <w:rPrChange w:id="65" w:author="mkapur" w:date="2019-09-27T16:13:00Z">
-                    <w:rPr>
-                      <w:rFonts w:ascii="Calibri" w:hAnsi="Calibri" w:cs="Calibri"/>
-                      <w:color w:val="000000"/>
-                      <w:sz w:val="22"/>
-                      <w:szCs w:val="22"/>
-                    </w:rPr>
-                  </w:rPrChange>
-                </w:rPr>
-                <w:t>0.48, 0.43</w:t>
-              </w:r>
-            </w:ins>
-            <w:del w:id="66" w:author="mkapur" w:date="2019-09-27T16:13:00Z">
-              <w:r>
-                <w:rPr>
-                  <w:color w:val="000000"/>
-                  <w:sz w:val="20"/>
-                  <w:szCs w:val="20"/>
-                </w:rPr>
-                <w:delText>0.32, 0.04</w:delText>
-              </w:r>
-            </w:del>
+            <w:r>
+              <w:rPr>
+                <w:color w:val="000000"/>
+                <w:sz w:val="22"/>
+                <w:szCs w:val="22"/>
+              </w:rPr>
+              <w:t>0.48, 0.43</w:t>
+            </w:r>
           </w:p>
         </w:tc>
         <w:tc>
           <w:tcPr>
             <w:tcW w:w="1069" w:type="dxa"/>
-            <w:vAlign w:val="bottom"/>
-            <w:tcPrChange w:id="67" w:author="mkapur" w:date="2019-09-27T16:13:00Z">
-              <w:tcPr>
-                <w:tcW w:w="1069" w:type="dxa"/>
-                <w:vAlign w:val="center"/>
-              </w:tcPr>
-            </w:tcPrChange>
+            <w:vAlign w:val="center"/>
           </w:tcPr>
           <w:p>
             <w:pPr>
               <w:spacing w:line="276" w:lineRule="auto"/>
+              <w:jc w:val="center"/>
               <w:rPr>
                 <w:sz w:val="20"/>
                 <w:szCs w:val="20"/>
               </w:rPr>
             </w:pPr>
-            <w:ins w:id="68" w:author="mkapur" w:date="2019-09-27T16:13:00Z">
-              <w:r>
-                <w:rPr>
-                  <w:color w:val="000000"/>
-                  <w:sz w:val="22"/>
-                  <w:szCs w:val="22"/>
-                  <w:rPrChange w:id="69" w:author="mkapur" w:date="2019-09-27T16:13:00Z">
-                    <w:rPr>
-                      <w:rFonts w:ascii="Calibri" w:hAnsi="Calibri" w:cs="Calibri"/>
-                      <w:color w:val="000000"/>
-                      <w:sz w:val="22"/>
-                      <w:szCs w:val="22"/>
-                    </w:rPr>
-                  </w:rPrChange>
-                </w:rPr>
-                <w:t>0.92, 0.99, 0.89</w:t>
-              </w:r>
-            </w:ins>
-            <w:del w:id="70" w:author="mkapur" w:date="2019-09-27T16:13:00Z">
-              <w:r>
-                <w:rPr>
-                  <w:color w:val="000000"/>
-                  <w:sz w:val="20"/>
-                  <w:szCs w:val="20"/>
-                </w:rPr>
-                <w:delText>0.97, 0.99, 0.82</w:delText>
-              </w:r>
-            </w:del>
+            <w:r>
+              <w:rPr>
+                <w:color w:val="000000"/>
+                <w:sz w:val="22"/>
+                <w:szCs w:val="22"/>
+              </w:rPr>
+              <w:t>0.92, 0.99, 0.89</w:t>
+            </w:r>
           </w:p>
         </w:tc>
         <w:tc>
           <w:tcPr>
             <w:tcW w:w="1070" w:type="dxa"/>
-            <w:vAlign w:val="bottom"/>
-            <w:tcPrChange w:id="71" w:author="mkapur" w:date="2019-09-27T16:13:00Z">
-              <w:tcPr>
-                <w:tcW w:w="1070" w:type="dxa"/>
-                <w:vAlign w:val="center"/>
-              </w:tcPr>
-            </w:tcPrChange>
+            <w:vAlign w:val="center"/>
           </w:tcPr>
           <w:p>
             <w:pPr>
               <w:spacing w:line="276" w:lineRule="auto"/>
+              <w:jc w:val="center"/>
               <w:rPr>
                 <w:sz w:val="20"/>
                 <w:szCs w:val="20"/>
               </w:rPr>
             </w:pPr>
-            <w:ins w:id="72" w:author="mkapur" w:date="2019-09-27T16:13:00Z">
-              <w:r>
-                <w:rPr>
-                  <w:color w:val="000000"/>
-                  <w:sz w:val="22"/>
-                  <w:szCs w:val="22"/>
-                  <w:rPrChange w:id="73" w:author="mkapur" w:date="2019-09-27T16:13:00Z">
-                    <w:rPr>
-                      <w:rFonts w:ascii="Calibri" w:hAnsi="Calibri" w:cs="Calibri"/>
-                      <w:color w:val="000000"/>
-                      <w:sz w:val="22"/>
-                      <w:szCs w:val="22"/>
-                    </w:rPr>
-                  </w:rPrChange>
-                </w:rPr>
-                <w:t>0.47, 0.02</w:t>
-              </w:r>
-            </w:ins>
-            <w:del w:id="74" w:author="mkapur" w:date="2019-09-27T16:13:00Z">
-              <w:r>
-                <w:rPr>
-                  <w:color w:val="000000"/>
-                  <w:sz w:val="20"/>
-                  <w:szCs w:val="20"/>
-                </w:rPr>
-                <w:delText>0.30, 0.03</w:delText>
-              </w:r>
-            </w:del>
+            <w:r>
+              <w:rPr>
+                <w:color w:val="000000"/>
+                <w:sz w:val="22"/>
+                <w:szCs w:val="22"/>
+              </w:rPr>
+              <w:t>0.47, 0.02</w:t>
+            </w:r>
           </w:p>
         </w:tc>
         <w:tc>
           <w:tcPr>
             <w:tcW w:w="1069" w:type="dxa"/>
-            <w:vAlign w:val="bottom"/>
-            <w:tcPrChange w:id="75" w:author="mkapur" w:date="2019-09-27T16:13:00Z">
-              <w:tcPr>
-                <w:tcW w:w="1069" w:type="dxa"/>
-                <w:vAlign w:val="center"/>
-              </w:tcPr>
-            </w:tcPrChange>
+            <w:vAlign w:val="center"/>
           </w:tcPr>
           <w:p>
             <w:pPr>
               <w:spacing w:line="276" w:lineRule="auto"/>
+              <w:jc w:val="center"/>
               <w:rPr>
                 <w:sz w:val="20"/>
                 <w:szCs w:val="20"/>
               </w:rPr>
             </w:pPr>
-            <w:ins w:id="76" w:author="mkapur" w:date="2019-09-27T16:13:00Z">
-              <w:r>
-                <w:rPr>
-                  <w:color w:val="000000"/>
-                  <w:sz w:val="22"/>
-                  <w:szCs w:val="22"/>
-                  <w:rPrChange w:id="77" w:author="mkapur" w:date="2019-09-27T16:13:00Z">
-                    <w:rPr>
-                      <w:rFonts w:ascii="Calibri" w:hAnsi="Calibri" w:cs="Calibri"/>
-                      <w:color w:val="000000"/>
-                      <w:sz w:val="22"/>
-                      <w:szCs w:val="22"/>
-                    </w:rPr>
-                  </w:rPrChange>
-                </w:rPr>
-                <w:t>0.78, 0.8, 0.87</w:t>
-              </w:r>
-            </w:ins>
-            <w:del w:id="78" w:author="mkapur" w:date="2019-09-27T16:13:00Z">
-              <w:r>
-                <w:rPr>
-                  <w:color w:val="000000"/>
-                  <w:sz w:val="20"/>
-                  <w:szCs w:val="20"/>
-                </w:rPr>
-                <w:delText>0.85, 0.87, 0.89</w:delText>
-              </w:r>
-            </w:del>
+            <w:r>
+              <w:rPr>
+                <w:color w:val="000000"/>
+                <w:sz w:val="22"/>
+                <w:szCs w:val="22"/>
+              </w:rPr>
+              <w:t>0.78, 0.8, 0.87</w:t>
+            </w:r>
           </w:p>
         </w:tc>
         <w:tc>
           <w:tcPr>
             <w:tcW w:w="1062" w:type="dxa"/>
-            <w:vAlign w:val="bottom"/>
-            <w:tcPrChange w:id="79" w:author="mkapur" w:date="2019-09-27T16:13:00Z">
-              <w:tcPr>
-                <w:tcW w:w="1062" w:type="dxa"/>
-                <w:vAlign w:val="center"/>
-              </w:tcPr>
-            </w:tcPrChange>
+            <w:vAlign w:val="center"/>
           </w:tcPr>
           <w:p>
             <w:pPr>
               <w:spacing w:line="276" w:lineRule="auto"/>
+              <w:jc w:val="center"/>
               <w:rPr>
                 <w:sz w:val="20"/>
                 <w:szCs w:val="20"/>
               </w:rPr>
             </w:pPr>
-            <w:ins w:id="80" w:author="mkapur" w:date="2019-09-27T16:13:00Z">
-              <w:r>
-                <w:rPr>
-                  <w:color w:val="000000"/>
-                  <w:sz w:val="22"/>
-                  <w:szCs w:val="22"/>
-                  <w:rPrChange w:id="81" w:author="mkapur" w:date="2019-09-27T16:13:00Z">
-                    <w:rPr>
-                      <w:rFonts w:ascii="Calibri" w:hAnsi="Calibri" w:cs="Calibri"/>
-                      <w:color w:val="000000"/>
-                      <w:sz w:val="22"/>
-                      <w:szCs w:val="22"/>
-                    </w:rPr>
-                  </w:rPrChange>
-                </w:rPr>
-                <w:t>0.48, 0</w:t>
-              </w:r>
-            </w:ins>
-            <w:del w:id="82" w:author="mkapur" w:date="2019-09-27T16:13:00Z">
-              <w:r>
-                <w:rPr>
-                  <w:color w:val="000000"/>
-                  <w:sz w:val="20"/>
-                  <w:szCs w:val="20"/>
-                </w:rPr>
-                <w:delText>0.34, 0.04</w:delText>
-              </w:r>
-            </w:del>
+            <w:r>
+              <w:rPr>
+                <w:color w:val="000000"/>
+                <w:sz w:val="22"/>
+                <w:szCs w:val="22"/>
+              </w:rPr>
+              <w:t>0.48, 0</w:t>
+            </w:r>
           </w:p>
         </w:tc>
         <w:tc>
           <w:tcPr>
             <w:tcW w:w="1061" w:type="dxa"/>
-            <w:vAlign w:val="bottom"/>
-            <w:tcPrChange w:id="83" w:author="mkapur" w:date="2019-09-27T16:13:00Z">
-              <w:tcPr>
-                <w:tcW w:w="1061" w:type="dxa"/>
-                <w:vAlign w:val="center"/>
-              </w:tcPr>
-            </w:tcPrChange>
+            <w:vAlign w:val="center"/>
           </w:tcPr>
           <w:p>
             <w:pPr>
               <w:spacing w:line="276" w:lineRule="auto"/>
+              <w:jc w:val="center"/>
               <w:rPr>
                 <w:sz w:val="20"/>
                 <w:szCs w:val="20"/>
               </w:rPr>
             </w:pPr>
-            <w:ins w:id="84" w:author="mkapur" w:date="2019-09-27T16:13:00Z">
-              <w:r>
-                <w:rPr>
-                  <w:color w:val="000000"/>
-                  <w:sz w:val="22"/>
-                  <w:szCs w:val="22"/>
-                  <w:rPrChange w:id="85" w:author="mkapur" w:date="2019-09-27T16:13:00Z">
-                    <w:rPr>
-                      <w:rFonts w:ascii="Calibri" w:hAnsi="Calibri" w:cs="Calibri"/>
-                      <w:color w:val="000000"/>
-                      <w:sz w:val="22"/>
-                      <w:szCs w:val="22"/>
-                    </w:rPr>
-                  </w:rPrChange>
-                </w:rPr>
-                <w:t>0.82, 0.92, 0.86</w:t>
-              </w:r>
-            </w:ins>
-            <w:del w:id="86" w:author="mkapur" w:date="2019-09-27T16:13:00Z">
-              <w:r>
-                <w:rPr>
-                  <w:color w:val="000000"/>
-                  <w:sz w:val="20"/>
-                  <w:szCs w:val="20"/>
-                </w:rPr>
-                <w:delText>0.94, 0.90, 0.77</w:delText>
-              </w:r>
-            </w:del>
+            <w:r>
+              <w:rPr>
+                <w:color w:val="000000"/>
+                <w:sz w:val="22"/>
+                <w:szCs w:val="22"/>
+              </w:rPr>
+              <w:t>0.82, 0.92, 0.86</w:t>
+            </w:r>
           </w:p>
         </w:tc>
       </w:tr>
       <w:tr>
-        <w:tblPrEx>
-          <w:tblW w:w="9350" w:type="dxa"/>
-          <w:tblPrExChange w:id="87" w:author="mkapur" w:date="2019-09-27T16:13:00Z">
-            <w:tblPrEx>
-              <w:tblW w:w="9350" w:type="dxa"/>
-            </w:tblPrEx>
-          </w:tblPrExChange>
-        </w:tblPrEx>
         <w:trPr>
           <w:trHeight w:val="9"/>
-          <w:trPrChange w:id="88" w:author="mkapur" w:date="2019-09-27T16:13:00Z">
-            <w:trPr>
-              <w:trHeight w:val="9"/>
-            </w:trPr>
-          </w:trPrChange>
         </w:trPr>
         <w:tc>
           <w:tcPr>
             <w:tcW w:w="889" w:type="dxa"/>
-            <w:tcPrChange w:id="89" w:author="mkapur" w:date="2019-09-27T16:13:00Z">
-              <w:tcPr>
-                <w:tcW w:w="889" w:type="dxa"/>
-              </w:tcPr>
-            </w:tcPrChange>
+            <w:vAlign w:val="center"/>
           </w:tcPr>
           <w:p>
             <w:pPr>
               <w:spacing w:line="276" w:lineRule="auto"/>
+              <w:jc w:val="center"/>
               <w:rPr>
                 <w:sz w:val="20"/>
                 <w:szCs w:val="20"/>
@@ -9831,15 +9360,12 @@
         <w:tc>
           <w:tcPr>
             <w:tcW w:w="1104" w:type="dxa"/>
-            <w:tcPrChange w:id="90" w:author="mkapur" w:date="2019-09-27T16:13:00Z">
-              <w:tcPr>
-                <w:tcW w:w="1104" w:type="dxa"/>
-              </w:tcPr>
-            </w:tcPrChange>
+            <w:vAlign w:val="center"/>
           </w:tcPr>
           <w:p>
             <w:pPr>
               <w:spacing w:line="276" w:lineRule="auto"/>
+              <w:jc w:val="center"/>
               <w:rPr>
                 <w:sz w:val="20"/>
                 <w:szCs w:val="20"/>
@@ -9857,15 +9383,12 @@
         <w:tc>
           <w:tcPr>
             <w:tcW w:w="956" w:type="dxa"/>
-            <w:tcPrChange w:id="91" w:author="mkapur" w:date="2019-09-27T16:13:00Z">
-              <w:tcPr>
-                <w:tcW w:w="956" w:type="dxa"/>
-              </w:tcPr>
-            </w:tcPrChange>
+            <w:vAlign w:val="center"/>
           </w:tcPr>
           <w:p>
             <w:pPr>
               <w:spacing w:line="276" w:lineRule="auto"/>
+              <w:jc w:val="center"/>
               <w:rPr>
                 <w:sz w:val="20"/>
                 <w:szCs w:val="20"/>
@@ -9883,327 +9406,161 @@
         <w:tc>
           <w:tcPr>
             <w:tcW w:w="1070" w:type="dxa"/>
-            <w:vAlign w:val="bottom"/>
-            <w:tcPrChange w:id="92" w:author="mkapur" w:date="2019-09-27T16:13:00Z">
-              <w:tcPr>
-                <w:tcW w:w="1070" w:type="dxa"/>
-                <w:vAlign w:val="center"/>
-              </w:tcPr>
-            </w:tcPrChange>
+            <w:vAlign w:val="center"/>
           </w:tcPr>
           <w:p>
             <w:pPr>
               <w:spacing w:line="276" w:lineRule="auto"/>
+              <w:jc w:val="center"/>
               <w:rPr>
                 <w:sz w:val="20"/>
                 <w:szCs w:val="20"/>
               </w:rPr>
             </w:pPr>
-            <w:ins w:id="93" w:author="mkapur" w:date="2019-09-27T16:13:00Z">
-              <w:r>
-                <w:rPr>
-                  <w:color w:val="000000"/>
-                  <w:sz w:val="22"/>
-                  <w:szCs w:val="22"/>
-                  <w:rPrChange w:id="94" w:author="mkapur" w:date="2019-09-27T16:13:00Z">
-                    <w:rPr>
-                      <w:rFonts w:ascii="Calibri" w:hAnsi="Calibri" w:cs="Calibri"/>
-                      <w:color w:val="000000"/>
-                      <w:sz w:val="22"/>
-                      <w:szCs w:val="22"/>
-                    </w:rPr>
-                  </w:rPrChange>
-                </w:rPr>
-                <w:t>0.85, 0.58</w:t>
-              </w:r>
-            </w:ins>
-            <w:del w:id="95" w:author="mkapur" w:date="2019-09-27T16:13:00Z">
-              <w:r>
-                <w:rPr>
-                  <w:color w:val="000000"/>
-                  <w:sz w:val="20"/>
-                  <w:szCs w:val="20"/>
-                </w:rPr>
-                <w:delText>0.24, 0.07</w:delText>
-              </w:r>
-            </w:del>
+            <w:r>
+              <w:rPr>
+                <w:color w:val="000000"/>
+                <w:sz w:val="22"/>
+                <w:szCs w:val="22"/>
+              </w:rPr>
+              <w:t>0.85, 0.58</w:t>
+            </w:r>
           </w:p>
         </w:tc>
         <w:tc>
           <w:tcPr>
             <w:tcW w:w="1069" w:type="dxa"/>
-            <w:vAlign w:val="bottom"/>
-            <w:tcPrChange w:id="96" w:author="mkapur" w:date="2019-09-27T16:13:00Z">
-              <w:tcPr>
-                <w:tcW w:w="1069" w:type="dxa"/>
-                <w:vAlign w:val="center"/>
-              </w:tcPr>
-            </w:tcPrChange>
+            <w:vAlign w:val="center"/>
           </w:tcPr>
           <w:p>
             <w:pPr>
               <w:spacing w:line="276" w:lineRule="auto"/>
+              <w:jc w:val="center"/>
               <w:rPr>
                 <w:sz w:val="20"/>
                 <w:szCs w:val="20"/>
               </w:rPr>
             </w:pPr>
-            <w:ins w:id="97" w:author="mkapur" w:date="2019-09-27T16:13:00Z">
-              <w:r>
-                <w:rPr>
-                  <w:color w:val="000000"/>
-                  <w:sz w:val="22"/>
-                  <w:szCs w:val="22"/>
-                  <w:rPrChange w:id="98" w:author="mkapur" w:date="2019-09-27T16:13:00Z">
-                    <w:rPr>
-                      <w:rFonts w:ascii="Calibri" w:hAnsi="Calibri" w:cs="Calibri"/>
-                      <w:color w:val="000000"/>
-                      <w:sz w:val="22"/>
-                      <w:szCs w:val="22"/>
-                    </w:rPr>
-                  </w:rPrChange>
-                </w:rPr>
-                <w:t>0.84, 0.11, 0.91</w:t>
-              </w:r>
-            </w:ins>
-            <w:del w:id="99" w:author="mkapur" w:date="2019-09-27T16:13:00Z">
-              <w:r>
-                <w:rPr>
-                  <w:color w:val="000000"/>
-                  <w:sz w:val="20"/>
-                  <w:szCs w:val="20"/>
-                </w:rPr>
-                <w:delText>1.00, 1.00, 0.87</w:delText>
-              </w:r>
-            </w:del>
+            <w:r>
+              <w:rPr>
+                <w:color w:val="000000"/>
+                <w:sz w:val="22"/>
+                <w:szCs w:val="22"/>
+              </w:rPr>
+              <w:t>0.84, 0.11, 0.91</w:t>
+            </w:r>
           </w:p>
         </w:tc>
         <w:tc>
           <w:tcPr>
             <w:tcW w:w="1070" w:type="dxa"/>
-            <w:vAlign w:val="bottom"/>
-            <w:tcPrChange w:id="100" w:author="mkapur" w:date="2019-09-27T16:13:00Z">
-              <w:tcPr>
-                <w:tcW w:w="1070" w:type="dxa"/>
-                <w:vAlign w:val="center"/>
-              </w:tcPr>
-            </w:tcPrChange>
+            <w:vAlign w:val="center"/>
           </w:tcPr>
           <w:p>
             <w:pPr>
               <w:spacing w:line="276" w:lineRule="auto"/>
+              <w:jc w:val="center"/>
               <w:rPr>
                 <w:sz w:val="20"/>
                 <w:szCs w:val="20"/>
               </w:rPr>
             </w:pPr>
-            <w:ins w:id="101" w:author="mkapur" w:date="2019-09-27T16:13:00Z">
-              <w:r>
-                <w:rPr>
-                  <w:color w:val="000000"/>
-                  <w:sz w:val="22"/>
-                  <w:szCs w:val="22"/>
-                  <w:rPrChange w:id="102" w:author="mkapur" w:date="2019-09-27T16:13:00Z">
-                    <w:rPr>
-                      <w:rFonts w:ascii="Calibri" w:hAnsi="Calibri" w:cs="Calibri"/>
-                      <w:color w:val="000000"/>
-                      <w:sz w:val="22"/>
-                      <w:szCs w:val="22"/>
-                    </w:rPr>
-                  </w:rPrChange>
-                </w:rPr>
-                <w:t>0.86, 0</w:t>
-              </w:r>
-            </w:ins>
-            <w:del w:id="103" w:author="mkapur" w:date="2019-09-27T16:13:00Z">
-              <w:r>
-                <w:rPr>
-                  <w:color w:val="000000"/>
-                  <w:sz w:val="20"/>
-                  <w:szCs w:val="20"/>
-                </w:rPr>
-                <w:delText>0.26, 0.10</w:delText>
-              </w:r>
-            </w:del>
+            <w:r>
+              <w:rPr>
+                <w:color w:val="000000"/>
+                <w:sz w:val="22"/>
+                <w:szCs w:val="22"/>
+              </w:rPr>
+              <w:t>0.86, 0</w:t>
+            </w:r>
           </w:p>
         </w:tc>
         <w:tc>
           <w:tcPr>
             <w:tcW w:w="1069" w:type="dxa"/>
-            <w:vAlign w:val="bottom"/>
-            <w:tcPrChange w:id="104" w:author="mkapur" w:date="2019-09-27T16:13:00Z">
-              <w:tcPr>
-                <w:tcW w:w="1069" w:type="dxa"/>
-                <w:vAlign w:val="center"/>
-              </w:tcPr>
-            </w:tcPrChange>
+            <w:vAlign w:val="center"/>
           </w:tcPr>
           <w:p>
             <w:pPr>
               <w:spacing w:line="276" w:lineRule="auto"/>
+              <w:jc w:val="center"/>
               <w:rPr>
                 <w:sz w:val="20"/>
                 <w:szCs w:val="20"/>
               </w:rPr>
             </w:pPr>
-            <w:ins w:id="105" w:author="mkapur" w:date="2019-09-27T16:13:00Z">
-              <w:r>
-                <w:rPr>
-                  <w:color w:val="000000"/>
-                  <w:sz w:val="22"/>
-                  <w:szCs w:val="22"/>
-                  <w:rPrChange w:id="106" w:author="mkapur" w:date="2019-09-27T16:13:00Z">
-                    <w:rPr>
-                      <w:rFonts w:ascii="Calibri" w:hAnsi="Calibri" w:cs="Calibri"/>
-                      <w:color w:val="000000"/>
-                      <w:sz w:val="22"/>
-                      <w:szCs w:val="22"/>
-                    </w:rPr>
-                  </w:rPrChange>
-                </w:rPr>
-                <w:t>0.75, 0.21, 0.8</w:t>
-              </w:r>
-            </w:ins>
-            <w:del w:id="107" w:author="mkapur" w:date="2019-09-27T16:13:00Z">
-              <w:r>
-                <w:rPr>
-                  <w:color w:val="000000"/>
-                  <w:sz w:val="20"/>
-                  <w:szCs w:val="20"/>
-                </w:rPr>
-                <w:delText>0.99, 1.00, 0.87</w:delText>
-              </w:r>
-            </w:del>
+            <w:r>
+              <w:rPr>
+                <w:color w:val="000000"/>
+                <w:sz w:val="22"/>
+                <w:szCs w:val="22"/>
+              </w:rPr>
+              <w:t>0.75, 0.21, 0.8</w:t>
+            </w:r>
           </w:p>
         </w:tc>
         <w:tc>
           <w:tcPr>
             <w:tcW w:w="1062" w:type="dxa"/>
-            <w:vAlign w:val="bottom"/>
-            <w:tcPrChange w:id="108" w:author="mkapur" w:date="2019-09-27T16:13:00Z">
-              <w:tcPr>
-                <w:tcW w:w="1062" w:type="dxa"/>
-                <w:vAlign w:val="center"/>
-              </w:tcPr>
-            </w:tcPrChange>
+            <w:vAlign w:val="center"/>
           </w:tcPr>
           <w:p>
             <w:pPr>
               <w:spacing w:line="276" w:lineRule="auto"/>
+              <w:jc w:val="center"/>
               <w:rPr>
                 <w:sz w:val="20"/>
                 <w:szCs w:val="20"/>
               </w:rPr>
             </w:pPr>
-            <w:ins w:id="109" w:author="mkapur" w:date="2019-09-27T16:13:00Z">
-              <w:r>
-                <w:rPr>
-                  <w:color w:val="000000"/>
-                  <w:sz w:val="22"/>
-                  <w:szCs w:val="22"/>
-                  <w:rPrChange w:id="110" w:author="mkapur" w:date="2019-09-27T16:13:00Z">
-                    <w:rPr>
-                      <w:rFonts w:ascii="Calibri" w:hAnsi="Calibri" w:cs="Calibri"/>
-                      <w:color w:val="000000"/>
-                      <w:sz w:val="22"/>
-                      <w:szCs w:val="22"/>
-                    </w:rPr>
-                  </w:rPrChange>
-                </w:rPr>
-                <w:t>0.87, 0</w:t>
-              </w:r>
-            </w:ins>
-            <w:del w:id="111" w:author="mkapur" w:date="2019-09-27T16:13:00Z">
-              <w:r>
-                <w:rPr>
-                  <w:color w:val="000000"/>
-                  <w:sz w:val="20"/>
-                  <w:szCs w:val="20"/>
-                </w:rPr>
-                <w:delText>0.24, 0.08</w:delText>
-              </w:r>
-            </w:del>
+            <w:r>
+              <w:rPr>
+                <w:color w:val="000000"/>
+                <w:sz w:val="22"/>
+                <w:szCs w:val="22"/>
+              </w:rPr>
+              <w:t>0.87, 0</w:t>
+            </w:r>
           </w:p>
         </w:tc>
         <w:tc>
           <w:tcPr>
             <w:tcW w:w="1061" w:type="dxa"/>
-            <w:vAlign w:val="bottom"/>
-            <w:tcPrChange w:id="112" w:author="mkapur" w:date="2019-09-27T16:13:00Z">
-              <w:tcPr>
-                <w:tcW w:w="1061" w:type="dxa"/>
-                <w:vAlign w:val="center"/>
-              </w:tcPr>
-            </w:tcPrChange>
+            <w:vAlign w:val="center"/>
           </w:tcPr>
           <w:p>
             <w:pPr>
               <w:spacing w:line="276" w:lineRule="auto"/>
+              <w:jc w:val="center"/>
               <w:rPr>
                 <w:sz w:val="20"/>
                 <w:szCs w:val="20"/>
               </w:rPr>
             </w:pPr>
-            <w:ins w:id="113" w:author="mkapur" w:date="2019-09-27T16:13:00Z">
-              <w:r>
-                <w:rPr>
-                  <w:color w:val="000000"/>
-                  <w:sz w:val="22"/>
-                  <w:szCs w:val="22"/>
-                  <w:rPrChange w:id="114" w:author="mkapur" w:date="2019-09-27T16:13:00Z">
-                    <w:rPr>
-                      <w:rFonts w:ascii="Calibri" w:hAnsi="Calibri" w:cs="Calibri"/>
-                      <w:color w:val="000000"/>
-                      <w:sz w:val="22"/>
-                      <w:szCs w:val="22"/>
-                    </w:rPr>
-                  </w:rPrChange>
-                </w:rPr>
-                <w:t>0.79, 0.14, 0.88</w:t>
-              </w:r>
-            </w:ins>
-            <w:del w:id="115" w:author="mkapur" w:date="2019-09-27T16:13:00Z">
-              <w:r>
-                <w:rPr>
-                  <w:color w:val="000000"/>
-                  <w:sz w:val="20"/>
-                  <w:szCs w:val="20"/>
-                </w:rPr>
-                <w:delText>1.00, 1.00, 0.83</w:delText>
-              </w:r>
-            </w:del>
+            <w:r>
+              <w:rPr>
+                <w:color w:val="000000"/>
+                <w:sz w:val="22"/>
+                <w:szCs w:val="22"/>
+              </w:rPr>
+              <w:t>0.79, 0.14, 0.88</w:t>
+            </w:r>
           </w:p>
         </w:tc>
       </w:tr>
       <w:tr>
-        <w:tblPrEx>
-          <w:tblW w:w="9350" w:type="dxa"/>
-          <w:tblPrExChange w:id="116" w:author="mkapur" w:date="2019-09-27T16:13:00Z">
-            <w:tblPrEx>
-              <w:tblW w:w="9350" w:type="dxa"/>
-            </w:tblPrEx>
-          </w:tblPrExChange>
-        </w:tblPrEx>
         <w:trPr>
           <w:trHeight w:val="9"/>
-          <w:trPrChange w:id="117" w:author="mkapur" w:date="2019-09-27T16:13:00Z">
-            <w:trPr>
-              <w:trHeight w:val="9"/>
-            </w:trPr>
-          </w:trPrChange>
         </w:trPr>
         <w:tc>
           <w:tcPr>
             <w:tcW w:w="889" w:type="dxa"/>
-            <w:tcPrChange w:id="118" w:author="mkapur" w:date="2019-09-27T16:13:00Z">
-              <w:tcPr>
-                <w:tcW w:w="889" w:type="dxa"/>
-              </w:tcPr>
-            </w:tcPrChange>
+            <w:vAlign w:val="center"/>
           </w:tcPr>
           <w:p>
             <w:pPr>
               <w:spacing w:line="276" w:lineRule="auto"/>
+              <w:jc w:val="center"/>
               <w:rPr>
                 <w:sz w:val="20"/>
                 <w:szCs w:val="20"/>
@@ -10221,15 +9578,12 @@
         <w:tc>
           <w:tcPr>
             <w:tcW w:w="1104" w:type="dxa"/>
-            <w:tcPrChange w:id="119" w:author="mkapur" w:date="2019-09-27T16:13:00Z">
-              <w:tcPr>
-                <w:tcW w:w="1104" w:type="dxa"/>
-              </w:tcPr>
-            </w:tcPrChange>
+            <w:vAlign w:val="center"/>
           </w:tcPr>
           <w:p>
             <w:pPr>
               <w:spacing w:line="276" w:lineRule="auto"/>
+              <w:jc w:val="center"/>
               <w:rPr>
                 <w:sz w:val="20"/>
                 <w:szCs w:val="20"/>
@@ -10240,22 +9594,19 @@
                 <w:sz w:val="20"/>
                 <w:szCs w:val="20"/>
               </w:rPr>
-              <w:t xml:space="preserve">Single spatial break at edge of range with no overlap </w:t>
+              <w:t>Single spatial break at edge of range with no overlap</w:t>
             </w:r>
           </w:p>
         </w:tc>
         <w:tc>
           <w:tcPr>
             <w:tcW w:w="956" w:type="dxa"/>
-            <w:tcPrChange w:id="120" w:author="mkapur" w:date="2019-09-27T16:13:00Z">
-              <w:tcPr>
-                <w:tcW w:w="956" w:type="dxa"/>
-              </w:tcPr>
-            </w:tcPrChange>
+            <w:vAlign w:val="center"/>
           </w:tcPr>
           <w:p>
             <w:pPr>
               <w:spacing w:line="276" w:lineRule="auto"/>
+              <w:jc w:val="center"/>
               <w:rPr>
                 <w:sz w:val="20"/>
                 <w:szCs w:val="20"/>
@@ -10272,6 +9623,7 @@
           <w:p>
             <w:pPr>
               <w:spacing w:line="276" w:lineRule="auto"/>
+              <w:jc w:val="center"/>
               <w:rPr>
                 <w:sz w:val="20"/>
                 <w:szCs w:val="20"/>
@@ -10282,327 +9634,161 @@
         <w:tc>
           <w:tcPr>
             <w:tcW w:w="1070" w:type="dxa"/>
-            <w:vAlign w:val="bottom"/>
-            <w:tcPrChange w:id="121" w:author="mkapur" w:date="2019-09-27T16:13:00Z">
-              <w:tcPr>
-                <w:tcW w:w="1070" w:type="dxa"/>
-                <w:vAlign w:val="center"/>
-              </w:tcPr>
-            </w:tcPrChange>
+            <w:vAlign w:val="center"/>
           </w:tcPr>
           <w:p>
             <w:pPr>
               <w:spacing w:line="276" w:lineRule="auto"/>
+              <w:jc w:val="center"/>
               <w:rPr>
                 <w:sz w:val="20"/>
                 <w:szCs w:val="20"/>
               </w:rPr>
             </w:pPr>
-            <w:ins w:id="122" w:author="mkapur" w:date="2019-09-27T16:13:00Z">
-              <w:r>
-                <w:rPr>
-                  <w:color w:val="000000"/>
-                  <w:sz w:val="22"/>
-                  <w:szCs w:val="22"/>
-                  <w:rPrChange w:id="123" w:author="mkapur" w:date="2019-09-27T16:13:00Z">
-                    <w:rPr>
-                      <w:rFonts w:ascii="Calibri" w:hAnsi="Calibri" w:cs="Calibri"/>
-                      <w:color w:val="000000"/>
-                      <w:sz w:val="22"/>
-                      <w:szCs w:val="22"/>
-                    </w:rPr>
-                  </w:rPrChange>
-                </w:rPr>
-                <w:t>0.27, 0.16</w:t>
-              </w:r>
-            </w:ins>
-            <w:del w:id="124" w:author="mkapur" w:date="2019-09-27T16:13:00Z">
-              <w:r>
-                <w:rPr>
-                  <w:color w:val="000000"/>
-                  <w:sz w:val="20"/>
-                  <w:szCs w:val="20"/>
-                </w:rPr>
-                <w:delText>0.58, 0.26</w:delText>
-              </w:r>
-            </w:del>
+            <w:r>
+              <w:rPr>
+                <w:color w:val="000000"/>
+                <w:sz w:val="22"/>
+                <w:szCs w:val="22"/>
+              </w:rPr>
+              <w:t>0.27, 0.16</w:t>
+            </w:r>
           </w:p>
         </w:tc>
         <w:tc>
           <w:tcPr>
             <w:tcW w:w="1069" w:type="dxa"/>
-            <w:vAlign w:val="bottom"/>
-            <w:tcPrChange w:id="125" w:author="mkapur" w:date="2019-09-27T16:13:00Z">
-              <w:tcPr>
-                <w:tcW w:w="1069" w:type="dxa"/>
-                <w:vAlign w:val="center"/>
-              </w:tcPr>
-            </w:tcPrChange>
+            <w:vAlign w:val="center"/>
           </w:tcPr>
           <w:p>
             <w:pPr>
               <w:spacing w:line="276" w:lineRule="auto"/>
+              <w:jc w:val="center"/>
               <w:rPr>
                 <w:sz w:val="20"/>
                 <w:szCs w:val="20"/>
               </w:rPr>
             </w:pPr>
-            <w:ins w:id="126" w:author="mkapur" w:date="2019-09-27T16:13:00Z">
-              <w:r>
-                <w:rPr>
-                  <w:color w:val="000000"/>
-                  <w:sz w:val="22"/>
-                  <w:szCs w:val="22"/>
-                  <w:rPrChange w:id="127" w:author="mkapur" w:date="2019-09-27T16:13:00Z">
-                    <w:rPr>
-                      <w:rFonts w:ascii="Calibri" w:hAnsi="Calibri" w:cs="Calibri"/>
-                      <w:color w:val="000000"/>
-                      <w:sz w:val="22"/>
-                      <w:szCs w:val="22"/>
-                    </w:rPr>
-                  </w:rPrChange>
-                </w:rPr>
-                <w:t>1, 1, 0.85</w:t>
-              </w:r>
-            </w:ins>
-            <w:del w:id="128" w:author="mkapur" w:date="2019-09-27T16:13:00Z">
-              <w:r>
-                <w:rPr>
-                  <w:color w:val="000000"/>
-                  <w:sz w:val="20"/>
-                  <w:szCs w:val="20"/>
-                </w:rPr>
-                <w:delText>0.73, 0.15, 0.83</w:delText>
-              </w:r>
-            </w:del>
+            <w:r>
+              <w:rPr>
+                <w:color w:val="000000"/>
+                <w:sz w:val="22"/>
+                <w:szCs w:val="22"/>
+              </w:rPr>
+              <w:t>1, 1, 0.85</w:t>
+            </w:r>
           </w:p>
         </w:tc>
         <w:tc>
           <w:tcPr>
             <w:tcW w:w="1070" w:type="dxa"/>
-            <w:vAlign w:val="bottom"/>
-            <w:tcPrChange w:id="129" w:author="mkapur" w:date="2019-09-27T16:13:00Z">
-              <w:tcPr>
-                <w:tcW w:w="1070" w:type="dxa"/>
-                <w:vAlign w:val="center"/>
-              </w:tcPr>
-            </w:tcPrChange>
+            <w:vAlign w:val="center"/>
           </w:tcPr>
           <w:p>
             <w:pPr>
               <w:spacing w:line="276" w:lineRule="auto"/>
+              <w:jc w:val="center"/>
               <w:rPr>
                 <w:sz w:val="20"/>
                 <w:szCs w:val="20"/>
               </w:rPr>
             </w:pPr>
-            <w:ins w:id="130" w:author="mkapur" w:date="2019-09-27T16:13:00Z">
-              <w:r>
-                <w:rPr>
-                  <w:color w:val="000000"/>
-                  <w:sz w:val="22"/>
-                  <w:szCs w:val="22"/>
-                  <w:rPrChange w:id="131" w:author="mkapur" w:date="2019-09-27T16:13:00Z">
-                    <w:rPr>
-                      <w:rFonts w:ascii="Calibri" w:hAnsi="Calibri" w:cs="Calibri"/>
-                      <w:color w:val="000000"/>
-                      <w:sz w:val="22"/>
-                      <w:szCs w:val="22"/>
-                    </w:rPr>
-                  </w:rPrChange>
-                </w:rPr>
-                <w:t>0.3, 0.02</w:t>
-              </w:r>
-            </w:ins>
-            <w:del w:id="132" w:author="mkapur" w:date="2019-09-27T16:13:00Z">
-              <w:r>
-                <w:rPr>
-                  <w:color w:val="000000"/>
-                  <w:sz w:val="20"/>
-                  <w:szCs w:val="20"/>
-                </w:rPr>
-                <w:delText>0.54, 0.27</w:delText>
-              </w:r>
-            </w:del>
+            <w:r>
+              <w:rPr>
+                <w:color w:val="000000"/>
+                <w:sz w:val="22"/>
+                <w:szCs w:val="22"/>
+              </w:rPr>
+              <w:t>0.3, 0.02</w:t>
+            </w:r>
           </w:p>
         </w:tc>
         <w:tc>
           <w:tcPr>
             <w:tcW w:w="1069" w:type="dxa"/>
-            <w:vAlign w:val="bottom"/>
-            <w:tcPrChange w:id="133" w:author="mkapur" w:date="2019-09-27T16:13:00Z">
-              <w:tcPr>
-                <w:tcW w:w="1069" w:type="dxa"/>
-                <w:vAlign w:val="center"/>
-              </w:tcPr>
-            </w:tcPrChange>
+            <w:vAlign w:val="center"/>
           </w:tcPr>
           <w:p>
             <w:pPr>
               <w:spacing w:line="276" w:lineRule="auto"/>
+              <w:jc w:val="center"/>
               <w:rPr>
                 <w:sz w:val="20"/>
                 <w:szCs w:val="20"/>
               </w:rPr>
             </w:pPr>
-            <w:ins w:id="134" w:author="mkapur" w:date="2019-09-27T16:13:00Z">
-              <w:r>
-                <w:rPr>
-                  <w:color w:val="000000"/>
-                  <w:sz w:val="22"/>
-                  <w:szCs w:val="22"/>
-                  <w:rPrChange w:id="135" w:author="mkapur" w:date="2019-09-27T16:13:00Z">
-                    <w:rPr>
-                      <w:rFonts w:ascii="Calibri" w:hAnsi="Calibri" w:cs="Calibri"/>
-                      <w:color w:val="000000"/>
-                      <w:sz w:val="22"/>
-                      <w:szCs w:val="22"/>
-                    </w:rPr>
-                  </w:rPrChange>
-                </w:rPr>
-                <w:t>0.99, 0.97, 0.92</w:t>
-              </w:r>
-            </w:ins>
-            <w:del w:id="136" w:author="mkapur" w:date="2019-09-27T16:13:00Z">
-              <w:r>
-                <w:rPr>
-                  <w:color w:val="000000"/>
-                  <w:sz w:val="20"/>
-                  <w:szCs w:val="20"/>
-                </w:rPr>
-                <w:delText>0.67, 0.11, 0.81</w:delText>
-              </w:r>
-            </w:del>
+            <w:r>
+              <w:rPr>
+                <w:color w:val="000000"/>
+                <w:sz w:val="22"/>
+                <w:szCs w:val="22"/>
+              </w:rPr>
+              <w:t>0.99, 0.97, 0.92</w:t>
+            </w:r>
           </w:p>
         </w:tc>
         <w:tc>
           <w:tcPr>
             <w:tcW w:w="1062" w:type="dxa"/>
-            <w:vAlign w:val="bottom"/>
-            <w:tcPrChange w:id="137" w:author="mkapur" w:date="2019-09-27T16:13:00Z">
-              <w:tcPr>
-                <w:tcW w:w="1062" w:type="dxa"/>
-                <w:vAlign w:val="center"/>
-              </w:tcPr>
-            </w:tcPrChange>
+            <w:vAlign w:val="center"/>
           </w:tcPr>
           <w:p>
             <w:pPr>
               <w:spacing w:line="276" w:lineRule="auto"/>
+              <w:jc w:val="center"/>
               <w:rPr>
                 <w:sz w:val="20"/>
                 <w:szCs w:val="20"/>
               </w:rPr>
             </w:pPr>
-            <w:ins w:id="138" w:author="mkapur" w:date="2019-09-27T16:13:00Z">
-              <w:r>
-                <w:rPr>
-                  <w:color w:val="000000"/>
-                  <w:sz w:val="22"/>
-                  <w:szCs w:val="22"/>
-                  <w:rPrChange w:id="139" w:author="mkapur" w:date="2019-09-27T16:13:00Z">
-                    <w:rPr>
-                      <w:rFonts w:ascii="Calibri" w:hAnsi="Calibri" w:cs="Calibri"/>
-                      <w:color w:val="000000"/>
-                      <w:sz w:val="22"/>
-                      <w:szCs w:val="22"/>
-                    </w:rPr>
-                  </w:rPrChange>
-                </w:rPr>
-                <w:t>0.29, 0.02</w:t>
-              </w:r>
-            </w:ins>
-            <w:del w:id="140" w:author="mkapur" w:date="2019-09-27T16:13:00Z">
-              <w:r>
-                <w:rPr>
-                  <w:color w:val="000000"/>
-                  <w:sz w:val="20"/>
-                  <w:szCs w:val="20"/>
-                </w:rPr>
-                <w:delText>0.58, 0.29</w:delText>
-              </w:r>
-            </w:del>
+            <w:r>
+              <w:rPr>
+                <w:color w:val="000000"/>
+                <w:sz w:val="22"/>
+                <w:szCs w:val="22"/>
+              </w:rPr>
+              <w:t>0.29, 0.02</w:t>
+            </w:r>
           </w:p>
         </w:tc>
         <w:tc>
           <w:tcPr>
             <w:tcW w:w="1061" w:type="dxa"/>
-            <w:vAlign w:val="bottom"/>
-            <w:tcPrChange w:id="141" w:author="mkapur" w:date="2019-09-27T16:13:00Z">
-              <w:tcPr>
-                <w:tcW w:w="1061" w:type="dxa"/>
-                <w:vAlign w:val="center"/>
-              </w:tcPr>
-            </w:tcPrChange>
+            <w:vAlign w:val="center"/>
           </w:tcPr>
           <w:p>
             <w:pPr>
               <w:spacing w:line="276" w:lineRule="auto"/>
+              <w:jc w:val="center"/>
               <w:rPr>
                 <w:sz w:val="20"/>
                 <w:szCs w:val="20"/>
               </w:rPr>
             </w:pPr>
-            <w:ins w:id="142" w:author="mkapur" w:date="2019-09-27T16:13:00Z">
-              <w:r>
-                <w:rPr>
-                  <w:color w:val="000000"/>
-                  <w:sz w:val="22"/>
-                  <w:szCs w:val="22"/>
-                  <w:rPrChange w:id="143" w:author="mkapur" w:date="2019-09-27T16:13:00Z">
-                    <w:rPr>
-                      <w:rFonts w:ascii="Calibri" w:hAnsi="Calibri" w:cs="Calibri"/>
-                      <w:color w:val="000000"/>
-                      <w:sz w:val="22"/>
-                      <w:szCs w:val="22"/>
-                    </w:rPr>
-                  </w:rPrChange>
-                </w:rPr>
-                <w:t>0.99, 0.97, 0.79</w:t>
-              </w:r>
-            </w:ins>
-            <w:del w:id="144" w:author="mkapur" w:date="2019-09-27T16:13:00Z">
-              <w:r>
-                <w:rPr>
-                  <w:color w:val="000000"/>
-                  <w:sz w:val="20"/>
-                  <w:szCs w:val="20"/>
-                </w:rPr>
-                <w:delText>0.71, 0.14, 0.76</w:delText>
-              </w:r>
-            </w:del>
+            <w:r>
+              <w:rPr>
+                <w:color w:val="000000"/>
+                <w:sz w:val="22"/>
+                <w:szCs w:val="22"/>
+              </w:rPr>
+              <w:t>0.99, 0.97, 0.79</w:t>
+            </w:r>
           </w:p>
         </w:tc>
       </w:tr>
       <w:tr>
-        <w:tblPrEx>
-          <w:tblW w:w="9350" w:type="dxa"/>
-          <w:tblPrExChange w:id="145" w:author="mkapur" w:date="2019-09-27T16:13:00Z">
-            <w:tblPrEx>
-              <w:tblW w:w="9350" w:type="dxa"/>
-            </w:tblPrEx>
-          </w:tblPrExChange>
-        </w:tblPrEx>
         <w:trPr>
           <w:trHeight w:val="9"/>
-          <w:trPrChange w:id="146" w:author="mkapur" w:date="2019-09-27T16:13:00Z">
-            <w:trPr>
-              <w:trHeight w:val="9"/>
-            </w:trPr>
-          </w:trPrChange>
         </w:trPr>
         <w:tc>
           <w:tcPr>
             <w:tcW w:w="889" w:type="dxa"/>
-            <w:tcPrChange w:id="147" w:author="mkapur" w:date="2019-09-27T16:13:00Z">
-              <w:tcPr>
-                <w:tcW w:w="889" w:type="dxa"/>
-              </w:tcPr>
-            </w:tcPrChange>
+            <w:vAlign w:val="center"/>
           </w:tcPr>
           <w:p>
             <w:pPr>
               <w:spacing w:line="276" w:lineRule="auto"/>
+              <w:jc w:val="center"/>
               <w:rPr>
                 <w:sz w:val="20"/>
                 <w:szCs w:val="20"/>
@@ -10620,15 +9806,12 @@
         <w:tc>
           <w:tcPr>
             <w:tcW w:w="1104" w:type="dxa"/>
-            <w:tcPrChange w:id="148" w:author="mkapur" w:date="2019-09-27T16:13:00Z">
-              <w:tcPr>
-                <w:tcW w:w="1104" w:type="dxa"/>
-              </w:tcPr>
-            </w:tcPrChange>
+            <w:vAlign w:val="center"/>
           </w:tcPr>
           <w:p>
             <w:pPr>
               <w:spacing w:line="276" w:lineRule="auto"/>
+              <w:jc w:val="center"/>
               <w:rPr>
                 <w:sz w:val="20"/>
                 <w:szCs w:val="20"/>
@@ -10646,15 +9829,12 @@
         <w:tc>
           <w:tcPr>
             <w:tcW w:w="956" w:type="dxa"/>
-            <w:tcPrChange w:id="149" w:author="mkapur" w:date="2019-09-27T16:13:00Z">
-              <w:tcPr>
-                <w:tcW w:w="956" w:type="dxa"/>
-              </w:tcPr>
-            </w:tcPrChange>
+            <w:vAlign w:val="center"/>
           </w:tcPr>
           <w:p>
             <w:pPr>
               <w:spacing w:line="276" w:lineRule="auto"/>
+              <w:jc w:val="center"/>
               <w:rPr>
                 <w:sz w:val="20"/>
                 <w:szCs w:val="20"/>
@@ -10700,295 +9880,145 @@
         <w:tc>
           <w:tcPr>
             <w:tcW w:w="1070" w:type="dxa"/>
-            <w:vAlign w:val="bottom"/>
-            <w:tcPrChange w:id="150" w:author="mkapur" w:date="2019-09-27T16:13:00Z">
-              <w:tcPr>
-                <w:tcW w:w="1070" w:type="dxa"/>
-                <w:vAlign w:val="center"/>
-              </w:tcPr>
-            </w:tcPrChange>
+            <w:vAlign w:val="center"/>
           </w:tcPr>
           <w:p>
             <w:pPr>
               <w:spacing w:line="276" w:lineRule="auto"/>
+              <w:jc w:val="center"/>
               <w:rPr>
                 <w:sz w:val="20"/>
                 <w:szCs w:val="20"/>
               </w:rPr>
             </w:pPr>
-            <w:ins w:id="151" w:author="mkapur" w:date="2019-09-27T16:13:00Z">
-              <w:r>
-                <w:rPr>
-                  <w:color w:val="000000"/>
-                  <w:sz w:val="22"/>
-                  <w:szCs w:val="22"/>
-                  <w:rPrChange w:id="152" w:author="mkapur" w:date="2019-09-27T16:13:00Z">
-                    <w:rPr>
-                      <w:rFonts w:ascii="Calibri" w:hAnsi="Calibri" w:cs="Calibri"/>
-                      <w:color w:val="000000"/>
-                      <w:sz w:val="22"/>
-                      <w:szCs w:val="22"/>
-                    </w:rPr>
-                  </w:rPrChange>
-                </w:rPr>
-                <w:t>0.97, 0.78</w:t>
-              </w:r>
-            </w:ins>
-            <w:del w:id="153" w:author="mkapur" w:date="2019-09-27T16:13:00Z">
-              <w:r>
-                <w:rPr>
-                  <w:color w:val="000000"/>
-                  <w:sz w:val="20"/>
-                  <w:szCs w:val="20"/>
-                </w:rPr>
-                <w:delText>0.69, 0.17</w:delText>
-              </w:r>
-            </w:del>
+            <w:r>
+              <w:rPr>
+                <w:color w:val="000000"/>
+                <w:sz w:val="22"/>
+                <w:szCs w:val="22"/>
+              </w:rPr>
+              <w:t>0.97, 0.78</w:t>
+            </w:r>
           </w:p>
         </w:tc>
         <w:tc>
           <w:tcPr>
             <w:tcW w:w="1069" w:type="dxa"/>
-            <w:vAlign w:val="bottom"/>
-            <w:tcPrChange w:id="154" w:author="mkapur" w:date="2019-09-27T16:13:00Z">
-              <w:tcPr>
-                <w:tcW w:w="1069" w:type="dxa"/>
-                <w:vAlign w:val="center"/>
-              </w:tcPr>
-            </w:tcPrChange>
+            <w:vAlign w:val="center"/>
           </w:tcPr>
           <w:p>
             <w:pPr>
               <w:spacing w:line="276" w:lineRule="auto"/>
+              <w:jc w:val="center"/>
               <w:rPr>
                 <w:sz w:val="20"/>
                 <w:szCs w:val="20"/>
               </w:rPr>
             </w:pPr>
-            <w:ins w:id="155" w:author="mkapur" w:date="2019-09-27T16:13:00Z">
-              <w:r>
-                <w:rPr>
-                  <w:color w:val="000000"/>
-                  <w:sz w:val="22"/>
-                  <w:szCs w:val="22"/>
-                  <w:rPrChange w:id="156" w:author="mkapur" w:date="2019-09-27T16:13:00Z">
-                    <w:rPr>
-                      <w:rFonts w:ascii="Calibri" w:hAnsi="Calibri" w:cs="Calibri"/>
-                      <w:color w:val="000000"/>
-                      <w:sz w:val="22"/>
-                      <w:szCs w:val="22"/>
-                    </w:rPr>
-                  </w:rPrChange>
-                </w:rPr>
-                <w:t>0.92, 0.96, 0.5</w:t>
-              </w:r>
-            </w:ins>
-            <w:del w:id="157" w:author="mkapur" w:date="2019-09-27T16:13:00Z">
-              <w:r>
-                <w:rPr>
-                  <w:color w:val="000000"/>
-                  <w:sz w:val="20"/>
-                  <w:szCs w:val="20"/>
-                </w:rPr>
-                <w:delText>0.94, 0.91, 0.63</w:delText>
-              </w:r>
-            </w:del>
+            <w:r>
+              <w:rPr>
+                <w:color w:val="000000"/>
+                <w:sz w:val="22"/>
+                <w:szCs w:val="22"/>
+              </w:rPr>
+              <w:t>0.92, 0.96, 0.5</w:t>
+            </w:r>
           </w:p>
         </w:tc>
         <w:tc>
           <w:tcPr>
             <w:tcW w:w="1070" w:type="dxa"/>
-            <w:vAlign w:val="bottom"/>
-            <w:tcPrChange w:id="158" w:author="mkapur" w:date="2019-09-27T16:13:00Z">
-              <w:tcPr>
-                <w:tcW w:w="1070" w:type="dxa"/>
-                <w:vAlign w:val="center"/>
-              </w:tcPr>
-            </w:tcPrChange>
+            <w:vAlign w:val="center"/>
           </w:tcPr>
           <w:p>
             <w:pPr>
               <w:spacing w:line="276" w:lineRule="auto"/>
+              <w:jc w:val="center"/>
               <w:rPr>
                 <w:sz w:val="20"/>
                 <w:szCs w:val="20"/>
               </w:rPr>
             </w:pPr>
-            <w:ins w:id="159" w:author="mkapur" w:date="2019-09-27T16:13:00Z">
-              <w:r>
-                <w:rPr>
-                  <w:color w:val="000000"/>
-                  <w:sz w:val="22"/>
-                  <w:szCs w:val="22"/>
-                  <w:rPrChange w:id="160" w:author="mkapur" w:date="2019-09-27T16:13:00Z">
-                    <w:rPr>
-                      <w:rFonts w:ascii="Calibri" w:hAnsi="Calibri" w:cs="Calibri"/>
-                      <w:color w:val="000000"/>
-                      <w:sz w:val="22"/>
-                      <w:szCs w:val="22"/>
-                    </w:rPr>
-                  </w:rPrChange>
-                </w:rPr>
-                <w:t>0.9, 0.13</w:t>
-              </w:r>
-            </w:ins>
-            <w:del w:id="161" w:author="mkapur" w:date="2019-09-27T16:13:00Z">
-              <w:r>
-                <w:rPr>
-                  <w:color w:val="000000"/>
-                  <w:sz w:val="20"/>
-                  <w:szCs w:val="20"/>
-                </w:rPr>
-                <w:delText>0.7, 0.35</w:delText>
-              </w:r>
-            </w:del>
+            <w:r>
+              <w:rPr>
+                <w:color w:val="000000"/>
+                <w:sz w:val="22"/>
+                <w:szCs w:val="22"/>
+              </w:rPr>
+              <w:t>0.9, 0.13</w:t>
+            </w:r>
           </w:p>
         </w:tc>
         <w:tc>
           <w:tcPr>
             <w:tcW w:w="1069" w:type="dxa"/>
-            <w:vAlign w:val="bottom"/>
-            <w:tcPrChange w:id="162" w:author="mkapur" w:date="2019-09-27T16:13:00Z">
-              <w:tcPr>
-                <w:tcW w:w="1069" w:type="dxa"/>
-                <w:vAlign w:val="center"/>
-              </w:tcPr>
-            </w:tcPrChange>
+            <w:vAlign w:val="center"/>
           </w:tcPr>
           <w:p>
             <w:pPr>
               <w:spacing w:line="276" w:lineRule="auto"/>
+              <w:jc w:val="center"/>
               <w:rPr>
                 <w:sz w:val="20"/>
                 <w:szCs w:val="20"/>
               </w:rPr>
             </w:pPr>
-            <w:ins w:id="163" w:author="mkapur" w:date="2019-09-27T16:13:00Z">
-              <w:r>
-                <w:rPr>
-                  <w:color w:val="000000"/>
-                  <w:sz w:val="22"/>
-                  <w:szCs w:val="22"/>
-                  <w:rPrChange w:id="164" w:author="mkapur" w:date="2019-09-27T16:13:00Z">
-                    <w:rPr>
-                      <w:rFonts w:ascii="Calibri" w:hAnsi="Calibri" w:cs="Calibri"/>
-                      <w:color w:val="000000"/>
-                      <w:sz w:val="22"/>
-                      <w:szCs w:val="22"/>
-                    </w:rPr>
-                  </w:rPrChange>
-                </w:rPr>
-                <w:t>0.95, 0.96, 0.25</w:t>
-              </w:r>
-            </w:ins>
-            <w:del w:id="165" w:author="mkapur" w:date="2019-09-27T16:13:00Z">
-              <w:r>
-                <w:rPr>
-                  <w:color w:val="000000"/>
-                  <w:sz w:val="20"/>
-                  <w:szCs w:val="20"/>
-                </w:rPr>
-                <w:delText>0.91, 0.91, 0.30</w:delText>
-              </w:r>
-            </w:del>
+            <w:r>
+              <w:rPr>
+                <w:color w:val="000000"/>
+                <w:sz w:val="22"/>
+                <w:szCs w:val="22"/>
+              </w:rPr>
+              <w:t>0.95, 0.96, 0.25</w:t>
+            </w:r>
           </w:p>
         </w:tc>
         <w:tc>
           <w:tcPr>
             <w:tcW w:w="1062" w:type="dxa"/>
-            <w:vAlign w:val="bottom"/>
-            <w:tcPrChange w:id="166" w:author="mkapur" w:date="2019-09-27T16:13:00Z">
-              <w:tcPr>
-                <w:tcW w:w="1062" w:type="dxa"/>
-                <w:vAlign w:val="center"/>
-              </w:tcPr>
-            </w:tcPrChange>
+            <w:vAlign w:val="center"/>
           </w:tcPr>
           <w:p>
             <w:pPr>
               <w:spacing w:line="276" w:lineRule="auto"/>
+              <w:jc w:val="center"/>
               <w:rPr>
                 <w:sz w:val="20"/>
                 <w:szCs w:val="20"/>
               </w:rPr>
             </w:pPr>
-            <w:ins w:id="167" w:author="mkapur" w:date="2019-09-27T16:13:00Z">
-              <w:r>
-                <w:rPr>
-                  <w:color w:val="000000"/>
-                  <w:sz w:val="22"/>
-                  <w:szCs w:val="22"/>
-                  <w:rPrChange w:id="168" w:author="mkapur" w:date="2019-09-27T16:13:00Z">
-                    <w:rPr>
-                      <w:rFonts w:ascii="Calibri" w:hAnsi="Calibri" w:cs="Calibri"/>
-                      <w:color w:val="000000"/>
-                      <w:sz w:val="22"/>
-                      <w:szCs w:val="22"/>
-                    </w:rPr>
-                  </w:rPrChange>
-                </w:rPr>
-                <w:t>0.95, 0.08</w:t>
-              </w:r>
-            </w:ins>
-            <w:del w:id="169" w:author="mkapur" w:date="2019-09-27T16:13:00Z">
-              <w:r>
-                <w:rPr>
-                  <w:color w:val="000000"/>
-                  <w:sz w:val="20"/>
-                  <w:szCs w:val="20"/>
-                </w:rPr>
-                <w:delText>0.67, 0.25</w:delText>
-              </w:r>
-            </w:del>
+            <w:r>
+              <w:rPr>
+                <w:color w:val="000000"/>
+                <w:sz w:val="22"/>
+                <w:szCs w:val="22"/>
+              </w:rPr>
+              <w:t>0.95, 0.08</w:t>
+            </w:r>
           </w:p>
         </w:tc>
         <w:tc>
           <w:tcPr>
             <w:tcW w:w="1061" w:type="dxa"/>
-            <w:vAlign w:val="bottom"/>
-            <w:tcPrChange w:id="170" w:author="mkapur" w:date="2019-09-27T16:13:00Z">
-              <w:tcPr>
-                <w:tcW w:w="1061" w:type="dxa"/>
-                <w:vAlign w:val="center"/>
-              </w:tcPr>
-            </w:tcPrChange>
+            <w:vAlign w:val="center"/>
           </w:tcPr>
           <w:p>
             <w:pPr>
               <w:spacing w:line="276" w:lineRule="auto"/>
+              <w:jc w:val="center"/>
               <w:rPr>
                 <w:sz w:val="20"/>
                 <w:szCs w:val="20"/>
               </w:rPr>
             </w:pPr>
-            <w:ins w:id="171" w:author="mkapur" w:date="2019-09-27T16:13:00Z">
-              <w:r>
-                <w:rPr>
-                  <w:color w:val="000000"/>
-                  <w:sz w:val="22"/>
-                  <w:szCs w:val="22"/>
-                  <w:rPrChange w:id="172" w:author="mkapur" w:date="2019-09-27T16:13:00Z">
-                    <w:rPr>
-                      <w:rFonts w:ascii="Calibri" w:hAnsi="Calibri" w:cs="Calibri"/>
-                      <w:color w:val="000000"/>
-                      <w:sz w:val="22"/>
-                      <w:szCs w:val="22"/>
-                    </w:rPr>
-                  </w:rPrChange>
-                </w:rPr>
-                <w:t>0.92, 0.96, 0.33</w:t>
-              </w:r>
-            </w:ins>
-            <w:del w:id="173" w:author="mkapur" w:date="2019-09-27T16:13:00Z">
-              <w:r>
-                <w:rPr>
-                  <w:color w:val="000000"/>
-                  <w:sz w:val="20"/>
-                  <w:szCs w:val="20"/>
-                </w:rPr>
-                <w:delText>0.92, 0.91, 0.41</w:delText>
-              </w:r>
-            </w:del>
+            <w:r>
+              <w:rPr>
+                <w:color w:val="000000"/>
+                <w:sz w:val="22"/>
+                <w:szCs w:val="22"/>
+              </w:rPr>
+              <w:t>0.92, 0.96, 0.33</w:t>
+            </w:r>
           </w:p>
         </w:tc>
       </w:tr>
@@ -12171,26 +11201,7 @@
                 <w:sz w:val="22"/>
                 <w:szCs w:val="22"/>
               </w:rPr>
-              <w:t xml:space="preserve">Average error in </w:t>
-            </w:r>
-            <w:r>
-              <w:rPr>
-                <w:b/>
-                <w:i/>
-                <w:sz w:val="22"/>
-                <w:szCs w:val="22"/>
-              </w:rPr>
-              <w:t>L</w:t>
-            </w:r>
-            <w:r>
-              <w:rPr>
-                <w:b/>
-                <w:i/>
-                <w:sz w:val="22"/>
-                <w:szCs w:val="22"/>
-                <w:vertAlign w:val="subscript"/>
-              </w:rPr>
-              <w:t>2</w:t>
+              <w:t>Mean absolute</w:t>
             </w:r>
             <w:r>
               <w:rPr>
@@ -12202,6 +11213,49 @@
                 <w:sz w:val="22"/>
                 <w:szCs w:val="22"/>
               </w:rPr>
+              <w:t xml:space="preserve"> </w:t>
+            </w:r>
+            <w:r>
+              <w:rPr>
+                <w:rFonts w:eastAsia="Times New Roman"/>
+                <w:b/>
+                <w:color w:val="000000"/>
+                <w:spacing w:val="0"/>
+                <w:kern w:val="0"/>
+                <w:sz w:val="22"/>
+                <w:szCs w:val="22"/>
+              </w:rPr>
+              <w:t xml:space="preserve">error in </w:t>
+            </w:r>
+            <w:r>
+              <w:rPr>
+                <w:b/>
+                <w:i/>
+                <w:sz w:val="22"/>
+                <w:szCs w:val="22"/>
+              </w:rPr>
+              <w:t>L</w:t>
+            </w:r>
+            <w:r>
+              <w:rPr>
+                <w:b/>
+                <w:i/>
+                <w:sz w:val="22"/>
+                <w:szCs w:val="22"/>
+                <w:vertAlign w:val="subscript"/>
+              </w:rPr>
+              <w:t>2</w:t>
+            </w:r>
+            <w:r>
+              <w:rPr>
+                <w:rFonts w:eastAsia="Times New Roman"/>
+                <w:b/>
+                <w:color w:val="000000"/>
+                <w:spacing w:val="0"/>
+                <w:kern w:val="0"/>
+                <w:sz w:val="22"/>
+                <w:szCs w:val="22"/>
+              </w:rPr>
               <w:t xml:space="preserve"> (cm)</w:t>
             </w:r>
           </w:p>
@@ -12326,6 +11380,32 @@
             </w:pPr>
             <w:r>
               <w:rPr>
+                <w:color w:val="000000"/>
+                <w:sz w:val="22"/>
+                <w:szCs w:val="22"/>
+              </w:rPr>
+              <w:t>0.403857</w:t>
+            </w:r>
+          </w:p>
+        </w:tc>
+      </w:tr>
+      <w:tr>
+        <w:trPr>
+          <w:trHeight w:val="281"/>
+        </w:trPr>
+        <w:tc>
+          <w:tcPr>
+            <w:tcW w:w="1435" w:type="dxa"/>
+            <w:shd w:val="clear" w:color="auto" w:fill="auto"/>
+            <w:noWrap/>
+            <w:vAlign w:val="center"/>
+          </w:tcPr>
+          <w:p>
+            <w:pPr>
+              <w:spacing w:line="240" w:lineRule="auto"/>
+              <w:contextualSpacing w:val="0"/>
+              <w:jc w:val="center"/>
+              <w:rPr>
                 <w:rFonts w:eastAsia="Times New Roman"/>
                 <w:color w:val="000000"/>
                 <w:spacing w:val="0"/>
@@ -12333,27 +11413,8 @@
                 <w:sz w:val="22"/>
                 <w:szCs w:val="22"/>
               </w:rPr>
-              <w:t>0.303911</w:t>
-            </w:r>
-          </w:p>
-        </w:tc>
-      </w:tr>
-      <w:tr>
-        <w:trPr>
-          <w:trHeight w:val="281"/>
-        </w:trPr>
-        <w:tc>
-          <w:tcPr>
-            <w:tcW w:w="1435" w:type="dxa"/>
-            <w:shd w:val="clear" w:color="auto" w:fill="auto"/>
-            <w:noWrap/>
-            <w:vAlign w:val="center"/>
-          </w:tcPr>
-          <w:p>
-            <w:pPr>
-              <w:spacing w:line="240" w:lineRule="auto"/>
-              <w:contextualSpacing w:val="0"/>
-              <w:jc w:val="center"/>
+            </w:pPr>
+            <w:r>
               <w:rPr>
                 <w:rFonts w:eastAsia="Times New Roman"/>
                 <w:color w:val="000000"/>
@@ -12362,8 +11423,46 @@
                 <w:sz w:val="22"/>
                 <w:szCs w:val="22"/>
               </w:rPr>
-            </w:pPr>
-            <w:r>
+              <w:t>1</w:t>
+            </w:r>
+          </w:p>
+        </w:tc>
+        <w:tc>
+          <w:tcPr>
+            <w:tcW w:w="2790" w:type="dxa"/>
+            <w:vAlign w:val="center"/>
+          </w:tcPr>
+          <w:p>
+            <w:pPr>
+              <w:spacing w:line="240" w:lineRule="auto"/>
+              <w:contextualSpacing w:val="0"/>
+              <w:jc w:val="center"/>
+              <w:rPr>
+                <w:sz w:val="22"/>
+                <w:szCs w:val="22"/>
+              </w:rPr>
+            </w:pPr>
+            <w:r>
+              <w:rPr>
+                <w:sz w:val="22"/>
+                <w:szCs w:val="22"/>
+              </w:rPr>
+              <w:t>No spatial breaks</w:t>
+            </w:r>
+          </w:p>
+        </w:tc>
+        <w:tc>
+          <w:tcPr>
+            <w:tcW w:w="2520" w:type="dxa"/>
+            <w:shd w:val="clear" w:color="auto" w:fill="auto"/>
+            <w:noWrap/>
+            <w:vAlign w:val="center"/>
+          </w:tcPr>
+          <w:p>
+            <w:pPr>
+              <w:spacing w:line="240" w:lineRule="auto"/>
+              <w:contextualSpacing w:val="0"/>
+              <w:jc w:val="center"/>
               <w:rPr>
                 <w:rFonts w:eastAsia="Times New Roman"/>
                 <w:color w:val="000000"/>
@@ -12372,46 +11471,8 @@
                 <w:sz w:val="22"/>
                 <w:szCs w:val="22"/>
               </w:rPr>
-              <w:t>1</w:t>
-            </w:r>
-          </w:p>
-        </w:tc>
-        <w:tc>
-          <w:tcPr>
-            <w:tcW w:w="2790" w:type="dxa"/>
-            <w:vAlign w:val="center"/>
-          </w:tcPr>
-          <w:p>
-            <w:pPr>
-              <w:spacing w:line="240" w:lineRule="auto"/>
-              <w:contextualSpacing w:val="0"/>
-              <w:jc w:val="center"/>
-              <w:rPr>
-                <w:sz w:val="22"/>
-                <w:szCs w:val="22"/>
-              </w:rPr>
-            </w:pPr>
-            <w:r>
-              <w:rPr>
-                <w:sz w:val="22"/>
-                <w:szCs w:val="22"/>
-              </w:rPr>
-              <w:t>No spatial breaks</w:t>
-            </w:r>
-          </w:p>
-        </w:tc>
-        <w:tc>
-          <w:tcPr>
-            <w:tcW w:w="2520" w:type="dxa"/>
-            <w:shd w:val="clear" w:color="auto" w:fill="auto"/>
-            <w:noWrap/>
-            <w:vAlign w:val="center"/>
-          </w:tcPr>
-          <w:p>
-            <w:pPr>
-              <w:spacing w:line="240" w:lineRule="auto"/>
-              <w:contextualSpacing w:val="0"/>
-              <w:jc w:val="center"/>
+            </w:pPr>
+            <w:r>
               <w:rPr>
                 <w:rFonts w:eastAsia="Times New Roman"/>
                 <w:color w:val="000000"/>
@@ -12420,8 +11481,22 @@
                 <w:sz w:val="22"/>
                 <w:szCs w:val="22"/>
               </w:rPr>
-            </w:pPr>
-            <w:r>
+              <w:t>TRUE</w:t>
+            </w:r>
+          </w:p>
+        </w:tc>
+        <w:tc>
+          <w:tcPr>
+            <w:tcW w:w="1890" w:type="dxa"/>
+            <w:shd w:val="clear" w:color="auto" w:fill="auto"/>
+            <w:noWrap/>
+            <w:vAlign w:val="center"/>
+          </w:tcPr>
+          <w:p>
+            <w:pPr>
+              <w:spacing w:line="240" w:lineRule="auto"/>
+              <w:contextualSpacing w:val="0"/>
+              <w:jc w:val="center"/>
               <w:rPr>
                 <w:rFonts w:eastAsia="Times New Roman"/>
                 <w:color w:val="000000"/>
@@ -12430,16 +11505,29 @@
                 <w:sz w:val="22"/>
                 <w:szCs w:val="22"/>
               </w:rPr>
-              <w:t>TRUE</w:t>
-            </w:r>
-          </w:p>
-        </w:tc>
-        <w:tc>
-          <w:tcPr>
-            <w:tcW w:w="1890" w:type="dxa"/>
+            </w:pPr>
+            <w:r>
+              <w:rPr>
+                <w:color w:val="000000"/>
+                <w:sz w:val="22"/>
+                <w:szCs w:val="22"/>
+              </w:rPr>
+              <w:t>0.464984</w:t>
+            </w:r>
+          </w:p>
+        </w:tc>
+      </w:tr>
+      <w:tr>
+        <w:trPr>
+          <w:trHeight w:val="281"/>
+        </w:trPr>
+        <w:tc>
+          <w:tcPr>
+            <w:tcW w:w="1435" w:type="dxa"/>
             <w:shd w:val="clear" w:color="auto" w:fill="auto"/>
             <w:noWrap/>
             <w:vAlign w:val="center"/>
+            <w:hideMark/>
           </w:tcPr>
           <w:p>
             <w:pPr>
@@ -12464,22 +11552,14 @@
                 <w:sz w:val="22"/>
                 <w:szCs w:val="22"/>
               </w:rPr>
-              <w:t>0.316632</w:t>
-            </w:r>
-          </w:p>
-        </w:tc>
-      </w:tr>
-      <w:tr>
-        <w:trPr>
-          <w:trHeight w:val="281"/>
-        </w:trPr>
-        <w:tc>
-          <w:tcPr>
-            <w:tcW w:w="1435" w:type="dxa"/>
-            <w:shd w:val="clear" w:color="auto" w:fill="auto"/>
-            <w:noWrap/>
+              <w:t>2</w:t>
+            </w:r>
+          </w:p>
+        </w:tc>
+        <w:tc>
+          <w:tcPr>
+            <w:tcW w:w="2790" w:type="dxa"/>
             <w:vAlign w:val="center"/>
-            <w:hideMark/>
           </w:tcPr>
           <w:p>
             <w:pPr>
@@ -12497,6 +11577,27 @@
             </w:pPr>
             <w:r>
               <w:rPr>
+                <w:sz w:val="22"/>
+                <w:szCs w:val="22"/>
+              </w:rPr>
+              <w:t>Single, spatial break in middle of range, with no overlap</w:t>
+            </w:r>
+          </w:p>
+        </w:tc>
+        <w:tc>
+          <w:tcPr>
+            <w:tcW w:w="2520" w:type="dxa"/>
+            <w:shd w:val="clear" w:color="auto" w:fill="auto"/>
+            <w:noWrap/>
+            <w:vAlign w:val="center"/>
+            <w:hideMark/>
+          </w:tcPr>
+          <w:p>
+            <w:pPr>
+              <w:spacing w:line="240" w:lineRule="auto"/>
+              <w:contextualSpacing w:val="0"/>
+              <w:jc w:val="center"/>
+              <w:rPr>
                 <w:rFonts w:eastAsia="Times New Roman"/>
                 <w:color w:val="000000"/>
                 <w:spacing w:val="0"/>
@@ -12504,20 +11605,8 @@
                 <w:sz w:val="22"/>
                 <w:szCs w:val="22"/>
               </w:rPr>
-              <w:t>2</w:t>
-            </w:r>
-          </w:p>
-        </w:tc>
-        <w:tc>
-          <w:tcPr>
-            <w:tcW w:w="2790" w:type="dxa"/>
-            <w:vAlign w:val="center"/>
-          </w:tcPr>
-          <w:p>
-            <w:pPr>
-              <w:spacing w:line="240" w:lineRule="auto"/>
-              <w:contextualSpacing w:val="0"/>
-              <w:jc w:val="center"/>
+            </w:pPr>
+            <w:r>
               <w:rPr>
                 <w:rFonts w:eastAsia="Times New Roman"/>
                 <w:color w:val="000000"/>
@@ -12526,19 +11615,13 @@
                 <w:sz w:val="22"/>
                 <w:szCs w:val="22"/>
               </w:rPr>
-            </w:pPr>
-            <w:r>
-              <w:rPr>
-                <w:sz w:val="22"/>
-                <w:szCs w:val="22"/>
-              </w:rPr>
-              <w:t>Single, spatial break in middle of range, with no overlap</w:t>
-            </w:r>
-          </w:p>
-        </w:tc>
-        <w:tc>
-          <w:tcPr>
-            <w:tcW w:w="2520" w:type="dxa"/>
+              <w:t>FALSE</w:t>
+            </w:r>
+          </w:p>
+        </w:tc>
+        <w:tc>
+          <w:tcPr>
+            <w:tcW w:w="1890" w:type="dxa"/>
             <w:shd w:val="clear" w:color="auto" w:fill="auto"/>
             <w:noWrap/>
             <w:vAlign w:val="center"/>
@@ -12560,6 +11643,33 @@
             </w:pPr>
             <w:r>
               <w:rPr>
+                <w:color w:val="000000"/>
+                <w:sz w:val="22"/>
+                <w:szCs w:val="22"/>
+              </w:rPr>
+              <w:t>7.019933</w:t>
+            </w:r>
+          </w:p>
+        </w:tc>
+      </w:tr>
+      <w:tr>
+        <w:trPr>
+          <w:trHeight w:val="281"/>
+        </w:trPr>
+        <w:tc>
+          <w:tcPr>
+            <w:tcW w:w="1435" w:type="dxa"/>
+            <w:shd w:val="clear" w:color="auto" w:fill="auto"/>
+            <w:noWrap/>
+            <w:vAlign w:val="center"/>
+            <w:hideMark/>
+          </w:tcPr>
+          <w:p>
+            <w:pPr>
+              <w:spacing w:line="240" w:lineRule="auto"/>
+              <w:contextualSpacing w:val="0"/>
+              <w:jc w:val="center"/>
+              <w:rPr>
                 <w:rFonts w:eastAsia="Times New Roman"/>
                 <w:color w:val="000000"/>
                 <w:spacing w:val="0"/>
@@ -12567,23 +11677,8 @@
                 <w:sz w:val="22"/>
                 <w:szCs w:val="22"/>
               </w:rPr>
-              <w:t>FALSE</w:t>
-            </w:r>
-          </w:p>
-        </w:tc>
-        <w:tc>
-          <w:tcPr>
-            <w:tcW w:w="1890" w:type="dxa"/>
-            <w:shd w:val="clear" w:color="auto" w:fill="auto"/>
-            <w:noWrap/>
-            <w:vAlign w:val="center"/>
-            <w:hideMark/>
-          </w:tcPr>
-          <w:p>
-            <w:pPr>
-              <w:spacing w:line="240" w:lineRule="auto"/>
-              <w:contextualSpacing w:val="0"/>
-              <w:jc w:val="center"/>
+            </w:pPr>
+            <w:r>
               <w:rPr>
                 <w:rFonts w:eastAsia="Times New Roman"/>
                 <w:color w:val="000000"/>
@@ -12592,8 +11687,20 @@
                 <w:sz w:val="22"/>
                 <w:szCs w:val="22"/>
               </w:rPr>
-            </w:pPr>
-            <w:r>
+              <w:t>2</w:t>
+            </w:r>
+          </w:p>
+        </w:tc>
+        <w:tc>
+          <w:tcPr>
+            <w:tcW w:w="2790" w:type="dxa"/>
+            <w:vAlign w:val="center"/>
+          </w:tcPr>
+          <w:p>
+            <w:pPr>
+              <w:spacing w:line="240" w:lineRule="auto"/>
+              <w:contextualSpacing w:val="0"/>
+              <w:jc w:val="center"/>
               <w:rPr>
                 <w:rFonts w:eastAsia="Times New Roman"/>
                 <w:color w:val="000000"/>
@@ -12602,18 +11709,19 @@
                 <w:sz w:val="22"/>
                 <w:szCs w:val="22"/>
               </w:rPr>
-              <w:t>25.54596</w:t>
-            </w:r>
-          </w:p>
-        </w:tc>
-      </w:tr>
-      <w:tr>
-        <w:trPr>
-          <w:trHeight w:val="281"/>
-        </w:trPr>
-        <w:tc>
-          <w:tcPr>
-            <w:tcW w:w="1435" w:type="dxa"/>
+            </w:pPr>
+            <w:r>
+              <w:rPr>
+                <w:sz w:val="22"/>
+                <w:szCs w:val="22"/>
+              </w:rPr>
+              <w:t>Single, spatial break in middle of range, with no overlap</w:t>
+            </w:r>
+          </w:p>
+        </w:tc>
+        <w:tc>
+          <w:tcPr>
+            <w:tcW w:w="2520" w:type="dxa"/>
             <w:shd w:val="clear" w:color="auto" w:fill="auto"/>
             <w:noWrap/>
             <w:vAlign w:val="center"/>
@@ -12642,14 +11750,17 @@
                 <w:sz w:val="22"/>
                 <w:szCs w:val="22"/>
               </w:rPr>
-              <w:t>2</w:t>
-            </w:r>
-          </w:p>
-        </w:tc>
-        <w:tc>
-          <w:tcPr>
-            <w:tcW w:w="2790" w:type="dxa"/>
+              <w:t>TRUE</w:t>
+            </w:r>
+          </w:p>
+        </w:tc>
+        <w:tc>
+          <w:tcPr>
+            <w:tcW w:w="1890" w:type="dxa"/>
+            <w:shd w:val="clear" w:color="auto" w:fill="auto"/>
+            <w:noWrap/>
             <w:vAlign w:val="center"/>
+            <w:hideMark/>
           </w:tcPr>
           <w:p>
             <w:pPr>
@@ -12667,16 +11778,22 @@
             </w:pPr>
             <w:r>
               <w:rPr>
+                <w:color w:val="000000"/>
                 <w:sz w:val="22"/>
                 <w:szCs w:val="22"/>
               </w:rPr>
-              <w:t>Single, spatial break in middle of range, with no overlap</w:t>
-            </w:r>
-          </w:p>
-        </w:tc>
-        <w:tc>
-          <w:tcPr>
-            <w:tcW w:w="2520" w:type="dxa"/>
+              <w:t>6.975099</w:t>
+            </w:r>
+          </w:p>
+        </w:tc>
+      </w:tr>
+      <w:tr>
+        <w:trPr>
+          <w:trHeight w:val="281"/>
+        </w:trPr>
+        <w:tc>
+          <w:tcPr>
+            <w:tcW w:w="1435" w:type="dxa"/>
             <w:shd w:val="clear" w:color="auto" w:fill="auto"/>
             <w:noWrap/>
             <w:vAlign w:val="center"/>
@@ -12705,17 +11822,14 @@
                 <w:sz w:val="22"/>
                 <w:szCs w:val="22"/>
               </w:rPr>
-              <w:t>TRUE</w:t>
-            </w:r>
-          </w:p>
-        </w:tc>
-        <w:tc>
-          <w:tcPr>
-            <w:tcW w:w="1890" w:type="dxa"/>
-            <w:shd w:val="clear" w:color="auto" w:fill="auto"/>
-            <w:noWrap/>
+              <w:t>4</w:t>
+            </w:r>
+          </w:p>
+        </w:tc>
+        <w:tc>
+          <w:tcPr>
+            <w:tcW w:w="2790" w:type="dxa"/>
             <w:vAlign w:val="center"/>
-            <w:hideMark/>
           </w:tcPr>
           <w:p>
             <w:pPr>
@@ -12733,6 +11847,27 @@
             </w:pPr>
             <w:r>
               <w:rPr>
+                <w:sz w:val="22"/>
+                <w:szCs w:val="22"/>
+              </w:rPr>
+              <w:t>Single spatial break at edge of range with no overlap</w:t>
+            </w:r>
+          </w:p>
+        </w:tc>
+        <w:tc>
+          <w:tcPr>
+            <w:tcW w:w="2520" w:type="dxa"/>
+            <w:shd w:val="clear" w:color="auto" w:fill="auto"/>
+            <w:noWrap/>
+            <w:vAlign w:val="center"/>
+            <w:hideMark/>
+          </w:tcPr>
+          <w:p>
+            <w:pPr>
+              <w:spacing w:line="240" w:lineRule="auto"/>
+              <w:contextualSpacing w:val="0"/>
+              <w:jc w:val="center"/>
+              <w:rPr>
                 <w:rFonts w:eastAsia="Times New Roman"/>
                 <w:color w:val="000000"/>
                 <w:spacing w:val="0"/>
@@ -12740,28 +11875,8 @@
                 <w:sz w:val="22"/>
                 <w:szCs w:val="22"/>
               </w:rPr>
-              <w:t>22.18996</w:t>
-            </w:r>
-          </w:p>
-        </w:tc>
-      </w:tr>
-      <w:tr>
-        <w:trPr>
-          <w:trHeight w:val="281"/>
-        </w:trPr>
-        <w:tc>
-          <w:tcPr>
-            <w:tcW w:w="1435" w:type="dxa"/>
-            <w:shd w:val="clear" w:color="auto" w:fill="auto"/>
-            <w:noWrap/>
-            <w:vAlign w:val="center"/>
-            <w:hideMark/>
-          </w:tcPr>
-          <w:p>
-            <w:pPr>
-              <w:spacing w:line="240" w:lineRule="auto"/>
-              <w:contextualSpacing w:val="0"/>
-              <w:jc w:val="center"/>
+            </w:pPr>
+            <w:r>
               <w:rPr>
                 <w:rFonts w:eastAsia="Times New Roman"/>
                 <w:color w:val="000000"/>
@@ -12770,8 +11885,23 @@
                 <w:sz w:val="22"/>
                 <w:szCs w:val="22"/>
               </w:rPr>
-            </w:pPr>
-            <w:r>
+              <w:t>FALSE</w:t>
+            </w:r>
+          </w:p>
+        </w:tc>
+        <w:tc>
+          <w:tcPr>
+            <w:tcW w:w="1890" w:type="dxa"/>
+            <w:shd w:val="clear" w:color="auto" w:fill="auto"/>
+            <w:noWrap/>
+            <w:vAlign w:val="center"/>
+            <w:hideMark/>
+          </w:tcPr>
+          <w:p>
+            <w:pPr>
+              <w:spacing w:line="240" w:lineRule="auto"/>
+              <w:contextualSpacing w:val="0"/>
+              <w:jc w:val="center"/>
               <w:rPr>
                 <w:rFonts w:eastAsia="Times New Roman"/>
                 <w:color w:val="000000"/>
@@ -12780,14 +11910,29 @@
                 <w:sz w:val="22"/>
                 <w:szCs w:val="22"/>
               </w:rPr>
-              <w:t>4</w:t>
-            </w:r>
-          </w:p>
-        </w:tc>
-        <w:tc>
-          <w:tcPr>
-            <w:tcW w:w="2790" w:type="dxa"/>
+            </w:pPr>
+            <w:r>
+              <w:rPr>
+                <w:color w:val="000000"/>
+                <w:sz w:val="22"/>
+                <w:szCs w:val="22"/>
+              </w:rPr>
+              <w:t>0.95649</w:t>
+            </w:r>
+          </w:p>
+        </w:tc>
+      </w:tr>
+      <w:tr>
+        <w:trPr>
+          <w:trHeight w:val="281"/>
+        </w:trPr>
+        <w:tc>
+          <w:tcPr>
+            <w:tcW w:w="1435" w:type="dxa"/>
+            <w:shd w:val="clear" w:color="auto" w:fill="auto"/>
+            <w:noWrap/>
             <w:vAlign w:val="center"/>
+            <w:hideMark/>
           </w:tcPr>
           <w:p>
             <w:pPr>
@@ -12805,27 +11950,6 @@
             </w:pPr>
             <w:r>
               <w:rPr>
-                <w:sz w:val="22"/>
-                <w:szCs w:val="22"/>
-              </w:rPr>
-              <w:t>Single spatial break at edge of range with no overlap</w:t>
-            </w:r>
-          </w:p>
-        </w:tc>
-        <w:tc>
-          <w:tcPr>
-            <w:tcW w:w="2520" w:type="dxa"/>
-            <w:shd w:val="clear" w:color="auto" w:fill="auto"/>
-            <w:noWrap/>
-            <w:vAlign w:val="center"/>
-            <w:hideMark/>
-          </w:tcPr>
-          <w:p>
-            <w:pPr>
-              <w:spacing w:line="240" w:lineRule="auto"/>
-              <w:contextualSpacing w:val="0"/>
-              <w:jc w:val="center"/>
-              <w:rPr>
                 <w:rFonts w:eastAsia="Times New Roman"/>
                 <w:color w:val="000000"/>
                 <w:spacing w:val="0"/>
@@ -12833,8 +11957,20 @@
                 <w:sz w:val="22"/>
                 <w:szCs w:val="22"/>
               </w:rPr>
-            </w:pPr>
-            <w:r>
+              <w:t>4</w:t>
+            </w:r>
+          </w:p>
+        </w:tc>
+        <w:tc>
+          <w:tcPr>
+            <w:tcW w:w="2790" w:type="dxa"/>
+            <w:vAlign w:val="center"/>
+          </w:tcPr>
+          <w:p>
+            <w:pPr>
+              <w:spacing w:line="240" w:lineRule="auto"/>
+              <w:contextualSpacing w:val="0"/>
+              <w:jc w:val="center"/>
               <w:rPr>
                 <w:rFonts w:eastAsia="Times New Roman"/>
                 <w:color w:val="000000"/>
@@ -12843,13 +11979,19 @@
                 <w:sz w:val="22"/>
                 <w:szCs w:val="22"/>
               </w:rPr>
-              <w:t>FALSE</w:t>
-            </w:r>
-          </w:p>
-        </w:tc>
-        <w:tc>
-          <w:tcPr>
-            <w:tcW w:w="1890" w:type="dxa"/>
+            </w:pPr>
+            <w:r>
+              <w:rPr>
+                <w:sz w:val="22"/>
+                <w:szCs w:val="22"/>
+              </w:rPr>
+              <w:t>Single spatial break at edge of range with no overlap</w:t>
+            </w:r>
+          </w:p>
+        </w:tc>
+        <w:tc>
+          <w:tcPr>
+            <w:tcW w:w="2520" w:type="dxa"/>
             <w:shd w:val="clear" w:color="auto" w:fill="auto"/>
             <w:noWrap/>
             <w:vAlign w:val="center"/>
@@ -12878,18 +12020,13 @@
                 <w:sz w:val="22"/>
                 <w:szCs w:val="22"/>
               </w:rPr>
-              <w:t>1.826258</w:t>
-            </w:r>
-          </w:p>
-        </w:tc>
-      </w:tr>
-      <w:tr>
-        <w:trPr>
-          <w:trHeight w:val="281"/>
-        </w:trPr>
-        <w:tc>
-          <w:tcPr>
-            <w:tcW w:w="1435" w:type="dxa"/>
+              <w:t>TRUE</w:t>
+            </w:r>
+          </w:p>
+        </w:tc>
+        <w:tc>
+          <w:tcPr>
+            <w:tcW w:w="1890" w:type="dxa"/>
             <w:shd w:val="clear" w:color="auto" w:fill="auto"/>
             <w:noWrap/>
             <w:vAlign w:val="center"/>
@@ -12911,6 +12048,33 @@
             </w:pPr>
             <w:r>
               <w:rPr>
+                <w:color w:val="000000"/>
+                <w:sz w:val="22"/>
+                <w:szCs w:val="22"/>
+              </w:rPr>
+              <w:t>1.165541</w:t>
+            </w:r>
+          </w:p>
+        </w:tc>
+      </w:tr>
+      <w:tr>
+        <w:trPr>
+          <w:trHeight w:val="281"/>
+        </w:trPr>
+        <w:tc>
+          <w:tcPr>
+            <w:tcW w:w="1435" w:type="dxa"/>
+            <w:shd w:val="clear" w:color="auto" w:fill="auto"/>
+            <w:noWrap/>
+            <w:vAlign w:val="center"/>
+            <w:hideMark/>
+          </w:tcPr>
+          <w:p>
+            <w:pPr>
+              <w:spacing w:line="240" w:lineRule="auto"/>
+              <w:contextualSpacing w:val="0"/>
+              <w:jc w:val="center"/>
+              <w:rPr>
                 <w:rFonts w:eastAsia="Times New Roman"/>
                 <w:color w:val="000000"/>
                 <w:spacing w:val="0"/>
@@ -12918,20 +12082,8 @@
                 <w:sz w:val="22"/>
                 <w:szCs w:val="22"/>
               </w:rPr>
-              <w:t>4</w:t>
-            </w:r>
-          </w:p>
-        </w:tc>
-        <w:tc>
-          <w:tcPr>
-            <w:tcW w:w="2790" w:type="dxa"/>
-            <w:vAlign w:val="center"/>
-          </w:tcPr>
-          <w:p>
-            <w:pPr>
-              <w:spacing w:line="240" w:lineRule="auto"/>
-              <w:contextualSpacing w:val="0"/>
-              <w:jc w:val="center"/>
+            </w:pPr>
+            <w:r>
               <w:rPr>
                 <w:rFonts w:eastAsia="Times New Roman"/>
                 <w:color w:val="000000"/>
@@ -12940,23 +12092,14 @@
                 <w:sz w:val="22"/>
                 <w:szCs w:val="22"/>
               </w:rPr>
-            </w:pPr>
-            <w:r>
-              <w:rPr>
-                <w:sz w:val="22"/>
-                <w:szCs w:val="22"/>
-              </w:rPr>
-              <w:t>Single spatial break at edge of range with no overlap</w:t>
-            </w:r>
-          </w:p>
-        </w:tc>
-        <w:tc>
-          <w:tcPr>
-            <w:tcW w:w="2520" w:type="dxa"/>
-            <w:shd w:val="clear" w:color="auto" w:fill="auto"/>
-            <w:noWrap/>
+              <w:t>3</w:t>
+            </w:r>
+          </w:p>
+        </w:tc>
+        <w:tc>
+          <w:tcPr>
+            <w:tcW w:w="2790" w:type="dxa"/>
             <w:vAlign w:val="center"/>
-            <w:hideMark/>
           </w:tcPr>
           <w:p>
             <w:pPr>
@@ -12974,6 +12117,27 @@
             </w:pPr>
             <w:r>
               <w:rPr>
+                <w:sz w:val="22"/>
+                <w:szCs w:val="22"/>
+              </w:rPr>
+              <w:t>Some overlap between regions</w:t>
+            </w:r>
+          </w:p>
+        </w:tc>
+        <w:tc>
+          <w:tcPr>
+            <w:tcW w:w="2520" w:type="dxa"/>
+            <w:shd w:val="clear" w:color="auto" w:fill="auto"/>
+            <w:noWrap/>
+            <w:vAlign w:val="center"/>
+            <w:hideMark/>
+          </w:tcPr>
+          <w:p>
+            <w:pPr>
+              <w:spacing w:line="240" w:lineRule="auto"/>
+              <w:contextualSpacing w:val="0"/>
+              <w:jc w:val="center"/>
+              <w:rPr>
                 <w:rFonts w:eastAsia="Times New Roman"/>
                 <w:color w:val="000000"/>
                 <w:spacing w:val="0"/>
@@ -12981,23 +12145,8 @@
                 <w:sz w:val="22"/>
                 <w:szCs w:val="22"/>
               </w:rPr>
-              <w:t>TRUE</w:t>
-            </w:r>
-          </w:p>
-        </w:tc>
-        <w:tc>
-          <w:tcPr>
-            <w:tcW w:w="1890" w:type="dxa"/>
-            <w:shd w:val="clear" w:color="auto" w:fill="auto"/>
-            <w:noWrap/>
-            <w:vAlign w:val="center"/>
-            <w:hideMark/>
-          </w:tcPr>
-          <w:p>
-            <w:pPr>
-              <w:spacing w:line="240" w:lineRule="auto"/>
-              <w:contextualSpacing w:val="0"/>
-              <w:jc w:val="center"/>
+            </w:pPr>
+            <w:r>
               <w:rPr>
                 <w:rFonts w:eastAsia="Times New Roman"/>
                 <w:color w:val="000000"/>
@@ -13006,8 +12155,23 @@
                 <w:sz w:val="22"/>
                 <w:szCs w:val="22"/>
               </w:rPr>
-            </w:pPr>
-            <w:r>
+              <w:t>FALSE</w:t>
+            </w:r>
+          </w:p>
+        </w:tc>
+        <w:tc>
+          <w:tcPr>
+            <w:tcW w:w="1890" w:type="dxa"/>
+            <w:shd w:val="clear" w:color="auto" w:fill="auto"/>
+            <w:noWrap/>
+            <w:vAlign w:val="center"/>
+            <w:hideMark/>
+          </w:tcPr>
+          <w:p>
+            <w:pPr>
+              <w:spacing w:line="240" w:lineRule="auto"/>
+              <w:contextualSpacing w:val="0"/>
+              <w:jc w:val="center"/>
               <w:rPr>
                 <w:rFonts w:eastAsia="Times New Roman"/>
                 <w:color w:val="000000"/>
@@ -13016,7 +12180,14 @@
                 <w:sz w:val="22"/>
                 <w:szCs w:val="22"/>
               </w:rPr>
-              <w:t>3.516556</w:t>
+            </w:pPr>
+            <w:r>
+              <w:rPr>
+                <w:color w:val="000000"/>
+                <w:sz w:val="22"/>
+                <w:szCs w:val="22"/>
+              </w:rPr>
+              <w:t>7.031669</w:t>
             </w:r>
           </w:p>
         </w:tc>
@@ -13119,7 +12290,7 @@
                 <w:sz w:val="22"/>
                 <w:szCs w:val="22"/>
               </w:rPr>
-              <w:t>FALSE</w:t>
+              <w:t>TRUE</w:t>
             </w:r>
           </w:p>
         </w:tc>
@@ -13147,6 +12318,33 @@
             </w:pPr>
             <w:r>
               <w:rPr>
+                <w:color w:val="000000"/>
+                <w:sz w:val="22"/>
+                <w:szCs w:val="22"/>
+              </w:rPr>
+              <w:t>6.415294</w:t>
+            </w:r>
+          </w:p>
+        </w:tc>
+      </w:tr>
+      <w:tr>
+        <w:trPr>
+          <w:trHeight w:val="281"/>
+        </w:trPr>
+        <w:tc>
+          <w:tcPr>
+            <w:tcW w:w="1435" w:type="dxa"/>
+            <w:shd w:val="clear" w:color="auto" w:fill="auto"/>
+            <w:noWrap/>
+            <w:vAlign w:val="center"/>
+            <w:hideMark/>
+          </w:tcPr>
+          <w:p>
+            <w:pPr>
+              <w:spacing w:line="240" w:lineRule="auto"/>
+              <w:contextualSpacing w:val="0"/>
+              <w:jc w:val="center"/>
+              <w:rPr>
                 <w:rFonts w:eastAsia="Times New Roman"/>
                 <w:color w:val="000000"/>
                 <w:spacing w:val="0"/>
@@ -13154,28 +12352,8 @@
                 <w:sz w:val="22"/>
                 <w:szCs w:val="22"/>
               </w:rPr>
-              <w:t>22.58879</w:t>
-            </w:r>
-          </w:p>
-        </w:tc>
-      </w:tr>
-      <w:tr>
-        <w:trPr>
-          <w:trHeight w:val="281"/>
-        </w:trPr>
-        <w:tc>
-          <w:tcPr>
-            <w:tcW w:w="1435" w:type="dxa"/>
-            <w:shd w:val="clear" w:color="auto" w:fill="auto"/>
-            <w:noWrap/>
-            <w:vAlign w:val="center"/>
-            <w:hideMark/>
-          </w:tcPr>
-          <w:p>
-            <w:pPr>
-              <w:spacing w:line="240" w:lineRule="auto"/>
-              <w:contextualSpacing w:val="0"/>
-              <w:jc w:val="center"/>
+            </w:pPr>
+            <w:r>
               <w:rPr>
                 <w:rFonts w:eastAsia="Times New Roman"/>
                 <w:color w:val="000000"/>
@@ -13184,8 +12362,20 @@
                 <w:sz w:val="22"/>
                 <w:szCs w:val="22"/>
               </w:rPr>
-            </w:pPr>
-            <w:r>
+              <w:t>5</w:t>
+            </w:r>
+          </w:p>
+        </w:tc>
+        <w:tc>
+          <w:tcPr>
+            <w:tcW w:w="2790" w:type="dxa"/>
+            <w:vAlign w:val="center"/>
+          </w:tcPr>
+          <w:p>
+            <w:pPr>
+              <w:spacing w:line="240" w:lineRule="auto"/>
+              <w:contextualSpacing w:val="0"/>
+              <w:jc w:val="center"/>
               <w:rPr>
                 <w:rFonts w:eastAsia="Times New Roman"/>
                 <w:color w:val="000000"/>
@@ -13194,14 +12384,23 @@
                 <w:sz w:val="22"/>
                 <w:szCs w:val="22"/>
               </w:rPr>
-              <w:t>3</w:t>
-            </w:r>
-          </w:p>
-        </w:tc>
-        <w:tc>
-          <w:tcPr>
-            <w:tcW w:w="2790" w:type="dxa"/>
+            </w:pPr>
+            <w:r>
+              <w:rPr>
+                <w:sz w:val="22"/>
+                <w:szCs w:val="22"/>
+              </w:rPr>
+              <w:t>Single temporal break at year 50 (of 100); no spatial variability</w:t>
+            </w:r>
+          </w:p>
+        </w:tc>
+        <w:tc>
+          <w:tcPr>
+            <w:tcW w:w="2520" w:type="dxa"/>
+            <w:shd w:val="clear" w:color="auto" w:fill="auto"/>
+            <w:noWrap/>
             <w:vAlign w:val="center"/>
+            <w:hideMark/>
           </w:tcPr>
           <w:p>
             <w:pPr>
@@ -13219,27 +12418,6 @@
             </w:pPr>
             <w:r>
               <w:rPr>
-                <w:sz w:val="22"/>
-                <w:szCs w:val="22"/>
-              </w:rPr>
-              <w:t>Some overlap between regions</w:t>
-            </w:r>
-          </w:p>
-        </w:tc>
-        <w:tc>
-          <w:tcPr>
-            <w:tcW w:w="2520" w:type="dxa"/>
-            <w:shd w:val="clear" w:color="auto" w:fill="auto"/>
-            <w:noWrap/>
-            <w:vAlign w:val="center"/>
-            <w:hideMark/>
-          </w:tcPr>
-          <w:p>
-            <w:pPr>
-              <w:spacing w:line="240" w:lineRule="auto"/>
-              <w:contextualSpacing w:val="0"/>
-              <w:jc w:val="center"/>
-              <w:rPr>
                 <w:rFonts w:eastAsia="Times New Roman"/>
                 <w:color w:val="000000"/>
                 <w:spacing w:val="0"/>
@@ -13247,8 +12425,23 @@
                 <w:sz w:val="22"/>
                 <w:szCs w:val="22"/>
               </w:rPr>
-            </w:pPr>
-            <w:r>
+              <w:t>FALSE</w:t>
+            </w:r>
+          </w:p>
+        </w:tc>
+        <w:tc>
+          <w:tcPr>
+            <w:tcW w:w="1890" w:type="dxa"/>
+            <w:shd w:val="clear" w:color="auto" w:fill="auto"/>
+            <w:noWrap/>
+            <w:vAlign w:val="center"/>
+            <w:hideMark/>
+          </w:tcPr>
+          <w:p>
+            <w:pPr>
+              <w:spacing w:line="240" w:lineRule="auto"/>
+              <w:contextualSpacing w:val="0"/>
+              <w:jc w:val="center"/>
               <w:rPr>
                 <w:rFonts w:eastAsia="Times New Roman"/>
                 <w:color w:val="000000"/>
@@ -13257,13 +12450,25 @@
                 <w:sz w:val="22"/>
                 <w:szCs w:val="22"/>
               </w:rPr>
-              <w:t>TRUE</w:t>
-            </w:r>
-          </w:p>
-        </w:tc>
-        <w:tc>
-          <w:tcPr>
-            <w:tcW w:w="1890" w:type="dxa"/>
+            </w:pPr>
+            <w:r>
+              <w:rPr>
+                <w:color w:val="000000"/>
+                <w:sz w:val="22"/>
+                <w:szCs w:val="22"/>
+              </w:rPr>
+              <w:t>0.668129</w:t>
+            </w:r>
+          </w:p>
+        </w:tc>
+      </w:tr>
+      <w:tr>
+        <w:trPr>
+          <w:trHeight w:val="281"/>
+        </w:trPr>
+        <w:tc>
+          <w:tcPr>
+            <w:tcW w:w="1435" w:type="dxa"/>
             <w:shd w:val="clear" w:color="auto" w:fill="auto"/>
             <w:noWrap/>
             <w:vAlign w:val="center"/>
@@ -13292,22 +12497,14 @@
                 <w:sz w:val="22"/>
                 <w:szCs w:val="22"/>
               </w:rPr>
-              <w:t>20.16338</w:t>
-            </w:r>
-          </w:p>
-        </w:tc>
-      </w:tr>
-      <w:tr>
-        <w:trPr>
-          <w:trHeight w:val="281"/>
-        </w:trPr>
-        <w:tc>
-          <w:tcPr>
-            <w:tcW w:w="1435" w:type="dxa"/>
-            <w:shd w:val="clear" w:color="auto" w:fill="auto"/>
-            <w:noWrap/>
+              <w:t>5</w:t>
+            </w:r>
+          </w:p>
+        </w:tc>
+        <w:tc>
+          <w:tcPr>
+            <w:tcW w:w="2790" w:type="dxa"/>
             <w:vAlign w:val="center"/>
-            <w:hideMark/>
           </w:tcPr>
           <w:p>
             <w:pPr>
@@ -13325,6 +12522,27 @@
             </w:pPr>
             <w:r>
               <w:rPr>
+                <w:sz w:val="22"/>
+                <w:szCs w:val="22"/>
+              </w:rPr>
+              <w:t>Single temporal break at year 50 (of 100); no spatial variability</w:t>
+            </w:r>
+          </w:p>
+        </w:tc>
+        <w:tc>
+          <w:tcPr>
+            <w:tcW w:w="2520" w:type="dxa"/>
+            <w:shd w:val="clear" w:color="auto" w:fill="auto"/>
+            <w:noWrap/>
+            <w:vAlign w:val="center"/>
+            <w:hideMark/>
+          </w:tcPr>
+          <w:p>
+            <w:pPr>
+              <w:spacing w:line="240" w:lineRule="auto"/>
+              <w:contextualSpacing w:val="0"/>
+              <w:jc w:val="center"/>
+              <w:rPr>
                 <w:rFonts w:eastAsia="Times New Roman"/>
                 <w:color w:val="000000"/>
                 <w:spacing w:val="0"/>
@@ -13332,20 +12550,8 @@
                 <w:sz w:val="22"/>
                 <w:szCs w:val="22"/>
               </w:rPr>
-              <w:t>5</w:t>
-            </w:r>
-          </w:p>
-        </w:tc>
-        <w:tc>
-          <w:tcPr>
-            <w:tcW w:w="2790" w:type="dxa"/>
-            <w:vAlign w:val="center"/>
-          </w:tcPr>
-          <w:p>
-            <w:pPr>
-              <w:spacing w:line="240" w:lineRule="auto"/>
-              <w:contextualSpacing w:val="0"/>
-              <w:jc w:val="center"/>
+            </w:pPr>
+            <w:r>
               <w:rPr>
                 <w:rFonts w:eastAsia="Times New Roman"/>
                 <w:color w:val="000000"/>
@@ -13354,19 +12560,13 @@
                 <w:sz w:val="22"/>
                 <w:szCs w:val="22"/>
               </w:rPr>
-            </w:pPr>
-            <w:r>
-              <w:rPr>
-                <w:sz w:val="22"/>
-                <w:szCs w:val="22"/>
-              </w:rPr>
-              <w:t>Single temporal break at year 50 (of 100); no spatial variability</w:t>
-            </w:r>
-          </w:p>
-        </w:tc>
-        <w:tc>
-          <w:tcPr>
-            <w:tcW w:w="2520" w:type="dxa"/>
+              <w:t>TRUE</w:t>
+            </w:r>
+          </w:p>
+        </w:tc>
+        <w:tc>
+          <w:tcPr>
+            <w:tcW w:w="1890" w:type="dxa"/>
             <w:shd w:val="clear" w:color="auto" w:fill="auto"/>
             <w:noWrap/>
             <w:vAlign w:val="center"/>
@@ -13388,187 +12588,11 @@
             </w:pPr>
             <w:r>
               <w:rPr>
-                <w:rFonts w:eastAsia="Times New Roman"/>
                 <w:color w:val="000000"/>
-                <w:spacing w:val="0"/>
-                <w:kern w:val="0"/>
                 <w:sz w:val="22"/>
                 <w:szCs w:val="22"/>
               </w:rPr>
-              <w:t>FALSE</w:t>
-            </w:r>
-          </w:p>
-        </w:tc>
-        <w:tc>
-          <w:tcPr>
-            <w:tcW w:w="1890" w:type="dxa"/>
-            <w:shd w:val="clear" w:color="auto" w:fill="auto"/>
-            <w:noWrap/>
-            <w:vAlign w:val="center"/>
-            <w:hideMark/>
-          </w:tcPr>
-          <w:p>
-            <w:pPr>
-              <w:spacing w:line="240" w:lineRule="auto"/>
-              <w:contextualSpacing w:val="0"/>
-              <w:jc w:val="center"/>
-              <w:rPr>
-                <w:rFonts w:eastAsia="Times New Roman"/>
-                <w:color w:val="000000"/>
-                <w:spacing w:val="0"/>
-                <w:kern w:val="0"/>
-                <w:sz w:val="22"/>
-                <w:szCs w:val="22"/>
-              </w:rPr>
-            </w:pPr>
-            <w:r>
-              <w:rPr>
-                <w:rFonts w:eastAsia="Times New Roman"/>
-                <w:color w:val="000000"/>
-                <w:spacing w:val="0"/>
-                <w:kern w:val="0"/>
-                <w:sz w:val="22"/>
-                <w:szCs w:val="22"/>
-              </w:rPr>
-              <w:t>0.956835</w:t>
-            </w:r>
-          </w:p>
-        </w:tc>
-      </w:tr>
-      <w:tr>
-        <w:trPr>
-          <w:trHeight w:val="281"/>
-        </w:trPr>
-        <w:tc>
-          <w:tcPr>
-            <w:tcW w:w="1435" w:type="dxa"/>
-            <w:shd w:val="clear" w:color="auto" w:fill="auto"/>
-            <w:noWrap/>
-            <w:vAlign w:val="center"/>
-            <w:hideMark/>
-          </w:tcPr>
-          <w:p>
-            <w:pPr>
-              <w:spacing w:line="240" w:lineRule="auto"/>
-              <w:contextualSpacing w:val="0"/>
-              <w:jc w:val="center"/>
-              <w:rPr>
-                <w:rFonts w:eastAsia="Times New Roman"/>
-                <w:color w:val="000000"/>
-                <w:spacing w:val="0"/>
-                <w:kern w:val="0"/>
-                <w:sz w:val="22"/>
-                <w:szCs w:val="22"/>
-              </w:rPr>
-            </w:pPr>
-            <w:r>
-              <w:rPr>
-                <w:rFonts w:eastAsia="Times New Roman"/>
-                <w:color w:val="000000"/>
-                <w:spacing w:val="0"/>
-                <w:kern w:val="0"/>
-                <w:sz w:val="22"/>
-                <w:szCs w:val="22"/>
-              </w:rPr>
-              <w:t>5</w:t>
-            </w:r>
-          </w:p>
-        </w:tc>
-        <w:tc>
-          <w:tcPr>
-            <w:tcW w:w="2790" w:type="dxa"/>
-            <w:vAlign w:val="center"/>
-          </w:tcPr>
-          <w:p>
-            <w:pPr>
-              <w:spacing w:line="240" w:lineRule="auto"/>
-              <w:contextualSpacing w:val="0"/>
-              <w:jc w:val="center"/>
-              <w:rPr>
-                <w:rFonts w:eastAsia="Times New Roman"/>
-                <w:color w:val="000000"/>
-                <w:spacing w:val="0"/>
-                <w:kern w:val="0"/>
-                <w:sz w:val="22"/>
-                <w:szCs w:val="22"/>
-              </w:rPr>
-            </w:pPr>
-            <w:r>
-              <w:rPr>
-                <w:sz w:val="22"/>
-                <w:szCs w:val="22"/>
-              </w:rPr>
-              <w:t>Single temporal break at year 50 (of 100); no spatial variability</w:t>
-            </w:r>
-          </w:p>
-        </w:tc>
-        <w:tc>
-          <w:tcPr>
-            <w:tcW w:w="2520" w:type="dxa"/>
-            <w:shd w:val="clear" w:color="auto" w:fill="auto"/>
-            <w:noWrap/>
-            <w:vAlign w:val="center"/>
-            <w:hideMark/>
-          </w:tcPr>
-          <w:p>
-            <w:pPr>
-              <w:spacing w:line="240" w:lineRule="auto"/>
-              <w:contextualSpacing w:val="0"/>
-              <w:jc w:val="center"/>
-              <w:rPr>
-                <w:rFonts w:eastAsia="Times New Roman"/>
-                <w:color w:val="000000"/>
-                <w:spacing w:val="0"/>
-                <w:kern w:val="0"/>
-                <w:sz w:val="22"/>
-                <w:szCs w:val="22"/>
-              </w:rPr>
-            </w:pPr>
-            <w:r>
-              <w:rPr>
-                <w:rFonts w:eastAsia="Times New Roman"/>
-                <w:color w:val="000000"/>
-                <w:spacing w:val="0"/>
-                <w:kern w:val="0"/>
-                <w:sz w:val="22"/>
-                <w:szCs w:val="22"/>
-              </w:rPr>
-              <w:t>TRUE</w:t>
-            </w:r>
-          </w:p>
-        </w:tc>
-        <w:tc>
-          <w:tcPr>
-            <w:tcW w:w="1890" w:type="dxa"/>
-            <w:shd w:val="clear" w:color="auto" w:fill="auto"/>
-            <w:noWrap/>
-            <w:vAlign w:val="center"/>
-            <w:hideMark/>
-          </w:tcPr>
-          <w:p>
-            <w:pPr>
-              <w:spacing w:line="240" w:lineRule="auto"/>
-              <w:contextualSpacing w:val="0"/>
-              <w:jc w:val="center"/>
-              <w:rPr>
-                <w:rFonts w:eastAsia="Times New Roman"/>
-                <w:color w:val="000000"/>
-                <w:spacing w:val="0"/>
-                <w:kern w:val="0"/>
-                <w:sz w:val="22"/>
-                <w:szCs w:val="22"/>
-              </w:rPr>
-            </w:pPr>
-            <w:r>
-              <w:rPr>
-                <w:rFonts w:eastAsia="Times New Roman"/>
-                <w:color w:val="000000"/>
-                <w:spacing w:val="0"/>
-                <w:kern w:val="0"/>
-                <w:sz w:val="22"/>
-                <w:szCs w:val="22"/>
-              </w:rPr>
-              <w:t>0.292469</w:t>
+              <w:t>0.463615</w:t>
             </w:r>
           </w:p>
         </w:tc>
@@ -13625,7 +12649,13 @@
         <w:t xml:space="preserve">2  </w:t>
       </w:r>
       <w:r>
-        <w:t>across scenarios</w:t>
+        <w:t xml:space="preserve">across </w:t>
+      </w:r>
+      <w:r>
+        <w:t xml:space="preserve">simulated </w:t>
+      </w:r>
+      <w:r>
+        <w:t>scenarios</w:t>
       </w:r>
       <w:r>
         <w:t xml:space="preserve"> with a 95% CI for </w:t>
@@ -14163,7 +13193,7 @@
           <w:docGrid w:linePitch="360"/>
         </w:sectPr>
       </w:pPr>
-      <w:bookmarkStart w:id="174" w:name="_Ref8638745"/>
+      <w:bookmarkStart w:id="4" w:name="_Ref8638745"/>
       <w:r>
         <w:t>Figure A</w:t>
       </w:r>
@@ -14185,7 +13215,7 @@
       <w:r>
         <w:fldChar w:fldCharType="end"/>
       </w:r>
-      <w:bookmarkEnd w:id="174"/>
+      <w:bookmarkEnd w:id="4"/>
       <w:r>
         <w:t xml:space="preserve"> Diagnostic plots of best-fit GAM model for male age four sablefish. Clockwise from top left: quantile-quantile plot of deviance residuals; histogram of residuals; observed response values (lengths, in cm) vs predicted values, and model-predicted residuals vs linear predictor. </w:t>
       </w:r>
@@ -15012,7 +14042,7 @@
           <w:docGrid w:linePitch="360"/>
         </w:sectPr>
       </w:pPr>
-      <w:bookmarkStart w:id="175" w:name="_Ref8638752"/>
+      <w:bookmarkStart w:id="5" w:name="_Ref8638752"/>
       <w:r>
         <w:t>Figure A</w:t>
       </w:r>
@@ -15034,7 +14064,7 @@
       <w:r>
         <w:fldChar w:fldCharType="end"/>
       </w:r>
-      <w:bookmarkEnd w:id="175"/>
+      <w:bookmarkEnd w:id="5"/>
       <w:r>
         <w:t xml:space="preserve"> </w:t>
       </w:r>
@@ -15405,6 +14435,9 @@
         <w:pStyle w:val="Caption"/>
         <w:spacing w:line="276" w:lineRule="auto"/>
         <w:jc w:val="both"/>
+        <w:rPr>
+          <w:ins w:id="6" w:author="mkapur" w:date="2019-10-04T14:56:00Z"/>
+        </w:rPr>
         <w:sectPr>
           <w:pgSz w:w="12240" w:h="15840"/>
           <w:pgMar w:top="1440" w:right="1440" w:bottom="1440" w:left="1440" w:header="720" w:footer="720" w:gutter="0"/>
@@ -15479,6 +14512,317 @@
       <w:r>
         <w:t xml:space="preserve"> (right), and b) proportion of 100 simulations for each spatial scenario wherein the correct latitudinal breaks (left), or longitudinal breaks (center) or yearly break (right) were detected.</w:t>
       </w:r>
+    </w:p>
+    <w:p>
+      <w:pPr>
+        <w:spacing w:line="276" w:lineRule="auto"/>
+        <w:jc w:val="both"/>
+        <w:rPr>
+          <w:b/>
+          <w:bCs/>
+          <w:color w:val="4472C4" w:themeColor="accent1"/>
+        </w:rPr>
+      </w:pPr>
+      <w:r>
+        <w:rPr>
+          <w:b/>
+          <w:bCs/>
+          <w:color w:val="4472C4" w:themeColor="accent1"/>
+        </w:rPr>
+        <w:lastRenderedPageBreak/>
+        <w:t>Commentary on comparison of simulation study and STARS method</w:t>
+      </w:r>
+    </w:p>
+    <w:p>
+      <w:pPr>
+        <w:spacing w:line="276" w:lineRule="auto"/>
+        <w:jc w:val="both"/>
+        <w:rPr>
+          <w:color w:val="4472C4" w:themeColor="accent1"/>
+        </w:rPr>
+      </w:pPr>
+    </w:p>
+    <w:p>
+      <w:pPr>
+        <w:spacing w:line="276" w:lineRule="auto"/>
+        <w:jc w:val="both"/>
+        <w:rPr>
+          <w:color w:val="4472C4" w:themeColor="accent1"/>
+        </w:rPr>
+      </w:pPr>
+      <w:r>
+        <w:rPr>
+          <w:color w:val="4472C4" w:themeColor="accent1"/>
+        </w:rPr>
+        <w:t xml:space="preserve">We observed decreased ability of the method to detect breakpoints near the edge of the range, with a true break at 48° inconsistently being assigned between 46° and 50°. This outcome, and the resultant low coverage probabilities for parameters </w:t>
+      </w:r>
+      <w:r>
+        <w:rPr>
+          <w:i/>
+          <w:color w:val="4472C4" w:themeColor="accent1"/>
+        </w:rPr>
+        <w:t>L</w:t>
+      </w:r>
+      <w:r>
+        <w:rPr>
+          <w:color w:val="4472C4" w:themeColor="accent1"/>
+          <w:vertAlign w:val="subscript"/>
+        </w:rPr>
+        <w:t>1</w:t>
+      </w:r>
+      <w:r>
+        <w:rPr>
+          <w:color w:val="4472C4" w:themeColor="accent1"/>
+        </w:rPr>
+        <w:t xml:space="preserve"> and </w:t>
+      </w:r>
+      <w:r>
+        <w:rPr>
+          <w:i/>
+          <w:color w:val="4472C4" w:themeColor="accent1"/>
+        </w:rPr>
+        <w:t>L</w:t>
+      </w:r>
+      <w:r>
+        <w:rPr>
+          <w:color w:val="4472C4" w:themeColor="accent1"/>
+          <w:vertAlign w:val="subscript"/>
+        </w:rPr>
+        <w:t>2</w:t>
+      </w:r>
+      <w:r>
+        <w:rPr>
+          <w:color w:val="4472C4" w:themeColor="accent1"/>
+        </w:rPr>
+        <w:t xml:space="preserve"> for this scenario were likely due to the smaller number of samples present in the ‘edge’</w:t>
+      </w:r>
+      <w:r>
+        <w:rPr>
+          <w:color w:val="4472C4" w:themeColor="accent1"/>
+        </w:rPr>
+        <w:t xml:space="preserve"> </w:t>
+      </w:r>
+      <w:bookmarkStart w:id="7" w:name="_GoBack"/>
+      <w:bookmarkEnd w:id="7"/>
+      <w:r>
+        <w:rPr>
+          <w:color w:val="4472C4" w:themeColor="accent1"/>
+        </w:rPr>
+        <w:t xml:space="preserve">of the simulated space, and contrast in length-at-age between the two regions, which rendered estimates of aggregated data uninformative. This suggests that fishery scientists and managers may need alternative tools to detect and appropriately consider variation in growth at the extremes of a stock’s spatial domain, or occurring at present. Such breakdown of detection methods at the margins of a series (at the edges of a study region, or at the end of a time-series) has been documented in </w:t>
+      </w:r>
+      <w:r>
+        <w:rPr>
+          <w:color w:val="4472C4" w:themeColor="accent1"/>
+        </w:rPr>
+        <w:fldChar w:fldCharType="begin" w:fldLock="1"/>
+      </w:r>
+      <w:r>
+        <w:rPr>
+          <w:color w:val="4472C4" w:themeColor="accent1"/>
+        </w:rPr>
+        <w:instrText>ADDIN CSL_CITATION {"citationItems":[{"id":"ITEM-1","itemData":{"DOI":"10.1029/2004GL019448","ISBN":"0094-8276","ISSN":"00948276","abstract":"Empirical studies of climate regime shifts typically use confirmatory statistical techniques with an a priori hypothesis about the timing of the shifts. Although there are methods for an automatic detection of discontinuities in a time series, their performance drastically diminishes at the ends of the series. Since all the methods currently available require a substantial amount of data to be accumulated, the regime shifts are usually detected long after they actually occurred. The proposed sequential algorithm allows for early detection of a regime shift and subsequent monitoring of changes in its magnitude over time. The algorithm can handle the incoming data regardless whether they are presented in the form of anomalies or absolute values. It can be easily used for an automatic calculation of regime shifts in large sets of variables.","author":[{"dropping-particle":"","family":"Rodionov","given":"Sergei N.","non-dropping-particle":"","parse-names":false,"suffix":""}],"container-title":"Geophysical Research Letters","id":"ITEM-1","issue":"9","issued":{"date-parts":[["2004"]]},"page":"2-5","title":"A sequential algorithm for testing climate regime shifts","type":"article-journal","volume":"31"},"uris":["http://www.mendeley.com/documents/?uuid=3fb0ea26-b440-4858-a982-8e92f66955a1"]}],"mendeley":{"formattedCitation":"(Rodionov, 2004)","manualFormatting":"Rodionov (2004)","plainTextFormattedCitation":"(Rodionov, 2004)","previouslyFormattedCitation":"(Rodionov, 2004)"},"properties":{"noteIndex":0},"schema":"https://github.com/citation-style-language/schema/raw/master/csl-citation.json"}</w:instrText>
+      </w:r>
+      <w:r>
+        <w:rPr>
+          <w:color w:val="4472C4" w:themeColor="accent1"/>
+        </w:rPr>
+        <w:fldChar w:fldCharType="separate"/>
+      </w:r>
+      <w:r>
+        <w:rPr>
+          <w:noProof/>
+          <w:color w:val="4472C4" w:themeColor="accent1"/>
+        </w:rPr>
+        <w:t>Rodionov (2004)</w:t>
+      </w:r>
+      <w:r>
+        <w:rPr>
+          <w:color w:val="4472C4" w:themeColor="accent1"/>
+        </w:rPr>
+        <w:fldChar w:fldCharType="end"/>
+      </w:r>
+      <w:r>
+        <w:rPr>
+          <w:color w:val="4472C4" w:themeColor="accent1"/>
+        </w:rPr>
+        <w:t xml:space="preserve">, who developed a method using sequential </w:t>
+      </w:r>
+      <w:r>
+        <w:rPr>
+          <w:i/>
+          <w:iCs/>
+          <w:color w:val="4472C4" w:themeColor="accent1"/>
+        </w:rPr>
+        <w:t>t</w:t>
+      </w:r>
+      <w:r>
+        <w:rPr>
+          <w:color w:val="4472C4" w:themeColor="accent1"/>
+        </w:rPr>
+        <w:t xml:space="preserve">-tests (STARS) to perform edge-case detection, and applied it to detect ecosystem regime shifts in the Bering Sea </w:t>
+      </w:r>
+      <w:r>
+        <w:rPr>
+          <w:color w:val="4472C4" w:themeColor="accent1"/>
+        </w:rPr>
+        <w:fldChar w:fldCharType="begin" w:fldLock="1"/>
+      </w:r>
+      <w:r>
+        <w:rPr>
+          <w:color w:val="4472C4" w:themeColor="accent1"/>
+        </w:rPr>
+        <w:instrText>ADDIN CSL_CITATION {"citationItems":[{"id":"ITEM-1","itemData":{"DOI":"10.1016/j.icesjms.2005.01.013","ISBN":"1054-3139","ISSN":"10543139","abstract":"A common problem of existing methods for regime shift detection is their poor performance at the ends of time-series. Consequently, shifts in environmental and biological indices are usually detected long after their actual appearance. A recently introduced method based on sequential t-test analysis of regime shifts (STARS) treats all incoming data in real time, signals the possibility of a regime shift as soon as possible, then monitors how perception of the magnitude of the shift changes over time. Results of a STARS application to the eastern Bering Sea ecosystem show how the 1989 and 1998 regime shifts manifest themselves in biotic and abiotic indices in comparison with the 1977 shift. © 2005 Published by Elsevier Ltd on behalf of International Council for the Exploration of the Sea.","author":[{"dropping-particle":"","family":"Rodionov","given":"Sergei","non-dropping-particle":"","parse-names":false,"suffix":""},{"dropping-particle":"","family":"Overland","given":"James E.","non-dropping-particle":"","parse-names":false,"suffix":""}],"container-title":"ICES Journal of Marine Science","id":"ITEM-1","issue":"3","issued":{"date-parts":[["2005"]]},"page":"328-332","title":"Application of a sequential regime shift detection method to the Bering Sea ecosystem","type":"article-journal","volume":"62"},"uris":["http://www.mendeley.com/documents/?uuid=9988fbd0-53ea-4f19-8b47-6c25e364d0ab"]}],"mendeley":{"formattedCitation":"(Rodionov and Overland, 2005)","plainTextFormattedCitation":"(Rodionov and Overland, 2005)","previouslyFormattedCitation":"(Rodionov and Overland, 2005)"},"properties":{"noteIndex":0},"schema":"https://github.com/citation-style-language/schema/raw/master/csl-citation.json"}</w:instrText>
+      </w:r>
+      <w:r>
+        <w:rPr>
+          <w:color w:val="4472C4" w:themeColor="accent1"/>
+        </w:rPr>
+        <w:fldChar w:fldCharType="separate"/>
+      </w:r>
+      <w:r>
+        <w:rPr>
+          <w:noProof/>
+          <w:color w:val="4472C4" w:themeColor="accent1"/>
+        </w:rPr>
+        <w:t>(Rodionov and Overland, 2005)</w:t>
+      </w:r>
+      <w:r>
+        <w:rPr>
+          <w:color w:val="4472C4" w:themeColor="accent1"/>
+        </w:rPr>
+        <w:fldChar w:fldCharType="end"/>
+      </w:r>
+      <w:r>
+        <w:rPr>
+          <w:color w:val="4472C4" w:themeColor="accent1"/>
+        </w:rPr>
+        <w:t xml:space="preserve">. The t-test approach can be tuned by the researcher to control the level of significance that determines a regime shift (or breakpoint), presenting the same challenge of spurious and/or missed detections depending on the sensitivity of the statistical test applied.  Our comparison with the STARS method demonstrated that the GAM-based method performs better at accurately detecting spatial-temporal breakpoints, except for scenarios where the break occurs at the edge of the study system, which was expected. In terms of the coverage probabilities, both methods had a slightly reduced ability to correctly estimate </w:t>
+      </w:r>
+      <w:r>
+        <w:rPr>
+          <w:i/>
+          <w:color w:val="4472C4" w:themeColor="accent1"/>
+        </w:rPr>
+        <w:t>L</w:t>
+      </w:r>
+      <w:r>
+        <w:rPr>
+          <w:color w:val="4472C4" w:themeColor="accent1"/>
+          <w:vertAlign w:val="subscript"/>
+        </w:rPr>
+        <w:t>2</w:t>
+      </w:r>
+      <w:r>
+        <w:rPr>
+          <w:color w:val="4472C4" w:themeColor="accent1"/>
+        </w:rPr>
+        <w:t xml:space="preserve">, with the STARS method performing slightly better. We believe this outcome is due to two interacting processes: the GAM-based method’s sensitivity to temporal variation, and bias in parameter estimates due to reduced sample sizes at high ages. The GAM appeared to be more sensitive to temporal signals in the datasets, and though it correctly detected (or correctly failed to detect) a temporal breakpoint in the majority of datasets, when it mis-detected a year break it did so seemingly at random, thus splitting the dataset into arbitrary groups and leading to lower accuracy of estimation. This phenomenon was more pronounced for </w:t>
+      </w:r>
+      <w:r>
+        <w:rPr>
+          <w:i/>
+          <w:color w:val="4472C4" w:themeColor="accent1"/>
+        </w:rPr>
+        <w:t>L</w:t>
+      </w:r>
+      <w:r>
+        <w:rPr>
+          <w:i/>
+          <w:color w:val="4472C4" w:themeColor="accent1"/>
+          <w:vertAlign w:val="subscript"/>
+        </w:rPr>
+        <w:t>2</w:t>
+      </w:r>
+      <w:r>
+        <w:rPr>
+          <w:color w:val="4472C4" w:themeColor="accent1"/>
+        </w:rPr>
+        <w:t xml:space="preserve"> since </w:t>
+      </w:r>
+      <w:r>
+        <w:rPr>
+          <w:i/>
+          <w:color w:val="4472C4" w:themeColor="accent1"/>
+        </w:rPr>
+        <w:t>L</w:t>
+      </w:r>
+      <w:r>
+        <w:rPr>
+          <w:i/>
+          <w:color w:val="4472C4" w:themeColor="accent1"/>
+          <w:vertAlign w:val="subscript"/>
+        </w:rPr>
+        <w:t xml:space="preserve">2 </w:t>
+      </w:r>
+      <w:r>
+        <w:rPr>
+          <w:color w:val="4472C4" w:themeColor="accent1"/>
+        </w:rPr>
+        <w:t xml:space="preserve">relies on fish near the terminal age, of which there are typically fewer, and can lead to bias in the resultant estimate when the already-small sample of fish at age </w:t>
+      </w:r>
+      <w:r>
+        <w:rPr>
+          <w:i/>
+          <w:color w:val="4472C4" w:themeColor="accent1"/>
+        </w:rPr>
+        <w:t>a</w:t>
+      </w:r>
+      <w:r>
+        <w:rPr>
+          <w:i/>
+          <w:color w:val="4472C4" w:themeColor="accent1"/>
+          <w:vertAlign w:val="subscript"/>
+        </w:rPr>
+        <w:t xml:space="preserve">2 </w:t>
+      </w:r>
+      <w:r>
+        <w:rPr>
+          <w:color w:val="4472C4" w:themeColor="accent1"/>
+        </w:rPr>
+        <w:t xml:space="preserve">is split further due to spurious year detections. Indeed, for all scenarios besides Scenarios 1 and 4 (no breaks and break-at-edge), the margin by which </w:t>
+      </w:r>
+      <w:r>
+        <w:rPr>
+          <w:i/>
+          <w:color w:val="4472C4" w:themeColor="accent1"/>
+        </w:rPr>
+        <w:t>L</w:t>
+      </w:r>
+      <w:r>
+        <w:rPr>
+          <w:i/>
+          <w:color w:val="4472C4" w:themeColor="accent1"/>
+          <w:vertAlign w:val="subscript"/>
+        </w:rPr>
+        <w:t>2</w:t>
+      </w:r>
+      <w:r>
+        <w:rPr>
+          <w:i/>
+          <w:color w:val="4472C4" w:themeColor="accent1"/>
+        </w:rPr>
+        <w:t xml:space="preserve"> </w:t>
+      </w:r>
+      <w:r>
+        <w:rPr>
+          <w:color w:val="4472C4" w:themeColor="accent1"/>
+        </w:rPr>
+        <w:t>was missed was greater in simulations that mis-detected the year break (see Supplementary Material, Table A4).  For assessment methods that estimate VBGF growth parameters within the assessment model, this low-data/low-accuracy issue for the terminal length may induce greater uncertainty (e.g., the need for priors with higher standard deviations) until targeted survey sampling can improve precision in less-represented management areas.</w:t>
+      </w:r>
+    </w:p>
+    <w:p>
+      <w:pPr>
+        <w:pStyle w:val="Caption"/>
+        <w:spacing w:line="276" w:lineRule="auto"/>
+        <w:jc w:val="both"/>
+        <w:sectPr>
+          <w:pgSz w:w="12240" w:h="15840"/>
+          <w:pgMar w:top="1440" w:right="1440" w:bottom="1440" w:left="1440" w:header="720" w:footer="720" w:gutter="0"/>
+          <w:lnNumType w:countBy="1" w:restart="continuous"/>
+          <w:cols w:space="720"/>
+          <w:docGrid w:linePitch="360"/>
+        </w:sectPr>
+      </w:pPr>
     </w:p>
     <w:p>
       <w:pPr>
@@ -16755,6 +16099,23 @@
       <w:u w:val="single"/>
     </w:rPr>
   </w:style>
+  <w:style w:type="paragraph" w:styleId="Revision">
+    <w:name w:val="Revision"/>
+    <w:hidden/>
+    <w:uiPriority w:val="99"/>
+    <w:semiHidden/>
+    <w:rsid w:val="00980E8B"/>
+    <w:pPr>
+      <w:spacing w:after="0" w:line="240" w:lineRule="auto"/>
+    </w:pPr>
+    <w:rPr>
+      <w:rFonts w:ascii="Times New Roman" w:eastAsiaTheme="majorEastAsia" w:hAnsi="Times New Roman" w:cs="Times New Roman"/>
+      <w:spacing w:val="-10"/>
+      <w:kern w:val="28"/>
+      <w:sz w:val="24"/>
+      <w:szCs w:val="24"/>
+    </w:rPr>
+  </w:style>
 </w:styles>
 </file>
 
@@ -17058,7 +16419,7 @@
 </file>
 
 <file path=customXml/itemProps1.xml><?xml version="1.0" encoding="utf-8"?>
-<ds:datastoreItem xmlns:ds="http://schemas.openxmlformats.org/officeDocument/2006/customXml" ds:itemID="{71C74331-B33A-4254-8F96-095EFB59ACF3}">
+<ds:datastoreItem xmlns:ds="http://schemas.openxmlformats.org/officeDocument/2006/customXml" ds:itemID="{B69D6169-92AB-4895-9DAD-C5C1E67C06B4}">
   <ds:schemaRefs>
     <ds:schemaRef ds:uri="http://schemas.openxmlformats.org/officeDocument/2006/bibliography"/>
   </ds:schemaRefs>

</xml_diff>